<commit_message>
revision on introduction metlit
</commit_message>
<xml_diff>
--- a/jurnal/metlit/Progres_Proposal_1910511045_Fransisco_Ready_Permana.docx
+++ b/jurnal/metlit/Progres_Proposal_1910511045_Fransisco_Ready_Permana.docx
@@ -4762,6 +4762,7 @@
           <w:szCs w:val="24"/>
         </w:rPr>
       </w:pPr>
+      <w:proofErr w:type="spellStart"/>
       <w:r>
         <w:rPr>
           <w:rFonts w:ascii="Times New Roman" w:eastAsia="Times New Roman" w:hAnsi="Times New Roman"/>
@@ -4769,7 +4770,17 @@
           <w:sz w:val="24"/>
           <w:szCs w:val="24"/>
         </w:rPr>
-        <w:t xml:space="preserve">Fransisco Ready </w:t>
+        <w:t>Fransisco</w:t>
+      </w:r>
+      <w:proofErr w:type="spellEnd"/>
+      <w:r>
+        <w:rPr>
+          <w:rFonts w:ascii="Times New Roman" w:eastAsia="Times New Roman" w:hAnsi="Times New Roman"/>
+          <w:b/>
+          <w:sz w:val="24"/>
+          <w:szCs w:val="24"/>
+        </w:rPr>
+        <w:t xml:space="preserve"> Ready </w:t>
       </w:r>
       <w:proofErr w:type="spellStart"/>
       <w:r>
@@ -6049,6 +6060,24 @@
           <w:sz w:val="24"/>
           <w:szCs w:val="24"/>
         </w:rPr>
+        <w:t>maraknya</w:t>
+      </w:r>
+      <w:proofErr w:type="spellEnd"/>
+      <w:r>
+        <w:rPr>
+          <w:rFonts w:ascii="Times New Roman" w:eastAsia="Times New Roman" w:hAnsi="Times New Roman"/>
+          <w:sz w:val="24"/>
+          <w:szCs w:val="24"/>
+        </w:rPr>
+        <w:t xml:space="preserve"> </w:t>
+      </w:r>
+      <w:proofErr w:type="spellStart"/>
+      <w:r>
+        <w:rPr>
+          <w:rFonts w:ascii="Times New Roman" w:eastAsia="Times New Roman" w:hAnsi="Times New Roman"/>
+          <w:sz w:val="24"/>
+          <w:szCs w:val="24"/>
+        </w:rPr>
         <w:t>pembalakan</w:t>
       </w:r>
       <w:proofErr w:type="spellEnd"/>
@@ -6076,6 +6105,236 @@
           <w:sz w:val="24"/>
           <w:szCs w:val="24"/>
         </w:rPr>
+        <w:t xml:space="preserve">, </w:t>
+      </w:r>
+      <w:proofErr w:type="spellStart"/>
+      <w:r>
+        <w:rPr>
+          <w:rFonts w:ascii="Times New Roman" w:eastAsia="Times New Roman" w:hAnsi="Times New Roman"/>
+          <w:sz w:val="24"/>
+          <w:szCs w:val="24"/>
+        </w:rPr>
+        <w:t>pembakaran</w:t>
+      </w:r>
+      <w:proofErr w:type="spellEnd"/>
+      <w:r>
+        <w:rPr>
+          <w:rFonts w:ascii="Times New Roman" w:eastAsia="Times New Roman" w:hAnsi="Times New Roman"/>
+          <w:sz w:val="24"/>
+          <w:szCs w:val="24"/>
+        </w:rPr>
+        <w:t xml:space="preserve"> </w:t>
+      </w:r>
+      <w:proofErr w:type="spellStart"/>
+      <w:r>
+        <w:rPr>
+          <w:rFonts w:ascii="Times New Roman" w:eastAsia="Times New Roman" w:hAnsi="Times New Roman"/>
+          <w:sz w:val="24"/>
+          <w:szCs w:val="24"/>
+        </w:rPr>
+        <w:t>karbon</w:t>
+      </w:r>
+      <w:proofErr w:type="spellEnd"/>
+      <w:r>
+        <w:rPr>
+          <w:rFonts w:ascii="Times New Roman" w:eastAsia="Times New Roman" w:hAnsi="Times New Roman"/>
+          <w:sz w:val="24"/>
+          <w:szCs w:val="24"/>
+        </w:rPr>
+        <w:t xml:space="preserve"> dan lain </w:t>
+      </w:r>
+      <w:proofErr w:type="spellStart"/>
+      <w:r>
+        <w:rPr>
+          <w:rFonts w:ascii="Times New Roman" w:eastAsia="Times New Roman" w:hAnsi="Times New Roman"/>
+          <w:sz w:val="24"/>
+          <w:szCs w:val="24"/>
+        </w:rPr>
+        <w:t>sebagainya</w:t>
+      </w:r>
+      <w:proofErr w:type="spellEnd"/>
+      <w:r>
+        <w:rPr>
+          <w:rFonts w:ascii="Times New Roman" w:eastAsia="Times New Roman" w:hAnsi="Times New Roman"/>
+          <w:sz w:val="24"/>
+          <w:szCs w:val="24"/>
+        </w:rPr>
+        <w:t xml:space="preserve">, </w:t>
+      </w:r>
+      <w:proofErr w:type="spellStart"/>
+      <w:r>
+        <w:rPr>
+          <w:rFonts w:ascii="Times New Roman" w:eastAsia="Times New Roman" w:hAnsi="Times New Roman"/>
+          <w:sz w:val="24"/>
+          <w:szCs w:val="24"/>
+        </w:rPr>
+        <w:t>cuaca</w:t>
+      </w:r>
+      <w:proofErr w:type="spellEnd"/>
+      <w:r>
+        <w:rPr>
+          <w:rFonts w:ascii="Times New Roman" w:eastAsia="Times New Roman" w:hAnsi="Times New Roman"/>
+          <w:sz w:val="24"/>
+          <w:szCs w:val="24"/>
+        </w:rPr>
+        <w:t xml:space="preserve"> di </w:t>
+      </w:r>
+      <w:proofErr w:type="spellStart"/>
+      <w:r>
+        <w:rPr>
+          <w:rFonts w:ascii="Times New Roman" w:eastAsia="Times New Roman" w:hAnsi="Times New Roman"/>
+          <w:sz w:val="24"/>
+          <w:szCs w:val="24"/>
+        </w:rPr>
+        <w:t>seluruh</w:t>
+      </w:r>
+      <w:proofErr w:type="spellEnd"/>
+      <w:r>
+        <w:rPr>
+          <w:rFonts w:ascii="Times New Roman" w:eastAsia="Times New Roman" w:hAnsi="Times New Roman"/>
+          <w:sz w:val="24"/>
+          <w:szCs w:val="24"/>
+        </w:rPr>
+        <w:t xml:space="preserve"> dunia</w:t>
+      </w:r>
+      <w:r>
+        <w:rPr>
+          <w:rFonts w:ascii="Times New Roman" w:eastAsia="Times New Roman" w:hAnsi="Times New Roman"/>
+          <w:sz w:val="24"/>
+          <w:szCs w:val="24"/>
+        </w:rPr>
+        <w:t xml:space="preserve"> dan juga di </w:t>
+      </w:r>
+      <w:r>
+        <w:rPr>
+          <w:rFonts w:ascii="Times New Roman" w:eastAsia="Times New Roman" w:hAnsi="Times New Roman"/>
+          <w:sz w:val="24"/>
+          <w:szCs w:val="24"/>
+        </w:rPr>
+        <w:t>J</w:t>
+      </w:r>
+      <w:r>
+        <w:rPr>
+          <w:rFonts w:ascii="Times New Roman" w:eastAsia="Times New Roman" w:hAnsi="Times New Roman"/>
+          <w:sz w:val="24"/>
+          <w:szCs w:val="24"/>
+        </w:rPr>
+        <w:t>akarta</w:t>
+      </w:r>
+      <w:r>
+        <w:rPr>
+          <w:rFonts w:ascii="Times New Roman" w:eastAsia="Times New Roman" w:hAnsi="Times New Roman"/>
+          <w:sz w:val="24"/>
+          <w:szCs w:val="24"/>
+        </w:rPr>
+        <w:t xml:space="preserve"> </w:t>
+      </w:r>
+      <w:proofErr w:type="spellStart"/>
+      <w:r>
+        <w:rPr>
+          <w:rFonts w:ascii="Times New Roman" w:eastAsia="Times New Roman" w:hAnsi="Times New Roman"/>
+          <w:sz w:val="24"/>
+          <w:szCs w:val="24"/>
+        </w:rPr>
+        <w:t>berubah</w:t>
+      </w:r>
+      <w:proofErr w:type="spellEnd"/>
+      <w:r>
+        <w:rPr>
+          <w:rFonts w:ascii="Times New Roman" w:eastAsia="Times New Roman" w:hAnsi="Times New Roman"/>
+          <w:sz w:val="24"/>
+          <w:szCs w:val="24"/>
+        </w:rPr>
+        <w:t xml:space="preserve"> </w:t>
+      </w:r>
+      <w:proofErr w:type="spellStart"/>
+      <w:r>
+        <w:rPr>
+          <w:rFonts w:ascii="Times New Roman" w:eastAsia="Times New Roman" w:hAnsi="Times New Roman"/>
+          <w:sz w:val="24"/>
+          <w:szCs w:val="24"/>
+        </w:rPr>
+        <w:t>dengan</w:t>
+      </w:r>
+      <w:proofErr w:type="spellEnd"/>
+      <w:r>
+        <w:rPr>
+          <w:rFonts w:ascii="Times New Roman" w:eastAsia="Times New Roman" w:hAnsi="Times New Roman"/>
+          <w:sz w:val="24"/>
+          <w:szCs w:val="24"/>
+        </w:rPr>
+        <w:t xml:space="preserve"> </w:t>
+      </w:r>
+      <w:proofErr w:type="spellStart"/>
+      <w:r>
+        <w:rPr>
+          <w:rFonts w:ascii="Times New Roman" w:eastAsia="Times New Roman" w:hAnsi="Times New Roman"/>
+          <w:sz w:val="24"/>
+          <w:szCs w:val="24"/>
+        </w:rPr>
+        <w:t>cepat</w:t>
+      </w:r>
+      <w:proofErr w:type="spellEnd"/>
+      <w:r>
+        <w:rPr>
+          <w:rFonts w:ascii="Times New Roman" w:eastAsia="Times New Roman" w:hAnsi="Times New Roman"/>
+          <w:sz w:val="24"/>
+          <w:szCs w:val="24"/>
+        </w:rPr>
+        <w:t xml:space="preserve"> dan </w:t>
+      </w:r>
+      <w:proofErr w:type="spellStart"/>
+      <w:r>
+        <w:rPr>
+          <w:rFonts w:ascii="Times New Roman" w:eastAsia="Times New Roman" w:hAnsi="Times New Roman"/>
+          <w:sz w:val="24"/>
+          <w:szCs w:val="24"/>
+        </w:rPr>
+        <w:t>terus</w:t>
+      </w:r>
+      <w:proofErr w:type="spellEnd"/>
+      <w:r>
+        <w:rPr>
+          <w:rFonts w:ascii="Times New Roman" w:eastAsia="Times New Roman" w:hAnsi="Times New Roman"/>
+          <w:sz w:val="24"/>
+          <w:szCs w:val="24"/>
+        </w:rPr>
+        <w:t xml:space="preserve"> </w:t>
+      </w:r>
+      <w:proofErr w:type="spellStart"/>
+      <w:r>
+        <w:rPr>
+          <w:rFonts w:ascii="Times New Roman" w:eastAsia="Times New Roman" w:hAnsi="Times New Roman"/>
+          <w:sz w:val="24"/>
+          <w:szCs w:val="24"/>
+        </w:rPr>
+        <w:t>menerus</w:t>
+      </w:r>
+      <w:proofErr w:type="spellEnd"/>
+      <w:r>
+        <w:rPr>
+          <w:rFonts w:ascii="Times New Roman" w:eastAsia="Times New Roman" w:hAnsi="Times New Roman"/>
+          <w:sz w:val="24"/>
+          <w:szCs w:val="24"/>
+        </w:rPr>
+        <w:t xml:space="preserve">. </w:t>
+      </w:r>
+      <w:proofErr w:type="spellStart"/>
+      <w:r>
+        <w:rPr>
+          <w:rFonts w:ascii="Times New Roman" w:eastAsia="Times New Roman" w:hAnsi="Times New Roman"/>
+          <w:sz w:val="24"/>
+          <w:szCs w:val="24"/>
+        </w:rPr>
+        <w:t>Prakiraan</w:t>
+      </w:r>
+      <w:proofErr w:type="spellEnd"/>
+      <w:r>
+        <w:rPr>
+          <w:rFonts w:ascii="Times New Roman" w:eastAsia="Times New Roman" w:hAnsi="Times New Roman"/>
+          <w:sz w:val="24"/>
+          <w:szCs w:val="24"/>
+        </w:rPr>
         <w:t xml:space="preserve"> yang </w:t>
       </w:r>
       <w:proofErr w:type="spellStart"/>
@@ -6085,25 +6344,121 @@
           <w:sz w:val="24"/>
           <w:szCs w:val="24"/>
         </w:rPr>
-        <w:t>semakin</w:t>
-      </w:r>
-      <w:proofErr w:type="spellEnd"/>
-      <w:r>
-        <w:rPr>
-          <w:rFonts w:ascii="Times New Roman" w:eastAsia="Times New Roman" w:hAnsi="Times New Roman"/>
-          <w:sz w:val="24"/>
-          <w:szCs w:val="24"/>
-        </w:rPr>
-        <w:t xml:space="preserve"> </w:t>
-      </w:r>
-      <w:proofErr w:type="spellStart"/>
-      <w:r>
-        <w:rPr>
-          <w:rFonts w:ascii="Times New Roman" w:eastAsia="Times New Roman" w:hAnsi="Times New Roman"/>
-          <w:sz w:val="24"/>
-          <w:szCs w:val="24"/>
-        </w:rPr>
-        <w:t>marak</w:t>
+        <w:t>tepat</w:t>
+      </w:r>
+      <w:proofErr w:type="spellEnd"/>
+      <w:r>
+        <w:rPr>
+          <w:rFonts w:ascii="Times New Roman" w:eastAsia="Times New Roman" w:hAnsi="Times New Roman"/>
+          <w:sz w:val="24"/>
+          <w:szCs w:val="24"/>
+        </w:rPr>
+        <w:t xml:space="preserve"> sangat </w:t>
+      </w:r>
+      <w:proofErr w:type="spellStart"/>
+      <w:r>
+        <w:rPr>
+          <w:rFonts w:ascii="Times New Roman" w:eastAsia="Times New Roman" w:hAnsi="Times New Roman"/>
+          <w:sz w:val="24"/>
+          <w:szCs w:val="24"/>
+        </w:rPr>
+        <w:t>penting</w:t>
+      </w:r>
+      <w:proofErr w:type="spellEnd"/>
+      <w:r>
+        <w:rPr>
+          <w:rFonts w:ascii="Times New Roman" w:eastAsia="Times New Roman" w:hAnsi="Times New Roman"/>
+          <w:sz w:val="24"/>
+          <w:szCs w:val="24"/>
+        </w:rPr>
+        <w:t xml:space="preserve"> </w:t>
+      </w:r>
+      <w:proofErr w:type="spellStart"/>
+      <w:r>
+        <w:rPr>
+          <w:rFonts w:ascii="Times New Roman" w:eastAsia="Times New Roman" w:hAnsi="Times New Roman"/>
+          <w:sz w:val="24"/>
+          <w:szCs w:val="24"/>
+        </w:rPr>
+        <w:t>untuk</w:t>
+      </w:r>
+      <w:proofErr w:type="spellEnd"/>
+      <w:r>
+        <w:rPr>
+          <w:rFonts w:ascii="Times New Roman" w:eastAsia="Times New Roman" w:hAnsi="Times New Roman"/>
+          <w:sz w:val="24"/>
+          <w:szCs w:val="24"/>
+        </w:rPr>
+        <w:t xml:space="preserve"> </w:t>
+      </w:r>
+      <w:proofErr w:type="spellStart"/>
+      <w:r>
+        <w:rPr>
+          <w:rFonts w:ascii="Times New Roman" w:eastAsia="Times New Roman" w:hAnsi="Times New Roman"/>
+          <w:sz w:val="24"/>
+          <w:szCs w:val="24"/>
+        </w:rPr>
+        <w:t>kehidupan</w:t>
+      </w:r>
+      <w:proofErr w:type="spellEnd"/>
+      <w:r>
+        <w:rPr>
+          <w:rFonts w:ascii="Times New Roman" w:eastAsia="Times New Roman" w:hAnsi="Times New Roman"/>
+          <w:sz w:val="24"/>
+          <w:szCs w:val="24"/>
+        </w:rPr>
+        <w:t xml:space="preserve"> </w:t>
+      </w:r>
+      <w:r>
+        <w:rPr>
+          <w:rFonts w:ascii="Times New Roman" w:eastAsia="Times New Roman" w:hAnsi="Times New Roman"/>
+          <w:sz w:val="24"/>
+          <w:szCs w:val="24"/>
+        </w:rPr>
+        <w:t>di Ibu Kota</w:t>
+      </w:r>
+      <w:r>
+        <w:rPr>
+          <w:rFonts w:ascii="Times New Roman" w:eastAsia="Times New Roman" w:hAnsi="Times New Roman"/>
+          <w:sz w:val="24"/>
+          <w:szCs w:val="24"/>
+        </w:rPr>
+        <w:t xml:space="preserve">. </w:t>
+      </w:r>
+      <w:r>
+        <w:rPr>
+          <w:rFonts w:ascii="Times New Roman" w:eastAsia="Times New Roman" w:hAnsi="Times New Roman"/>
+          <w:sz w:val="24"/>
+          <w:szCs w:val="24"/>
+        </w:rPr>
+        <w:t xml:space="preserve">Dari </w:t>
+      </w:r>
+      <w:proofErr w:type="spellStart"/>
+      <w:r>
+        <w:rPr>
+          <w:rFonts w:ascii="Times New Roman" w:eastAsia="Times New Roman" w:hAnsi="Times New Roman"/>
+          <w:sz w:val="24"/>
+          <w:szCs w:val="24"/>
+        </w:rPr>
+        <w:t>kegiatan</w:t>
+      </w:r>
+      <w:proofErr w:type="spellEnd"/>
+      <w:r>
+        <w:rPr>
+          <w:rFonts w:ascii="Times New Roman" w:eastAsia="Times New Roman" w:hAnsi="Times New Roman"/>
+          <w:sz w:val="24"/>
+          <w:szCs w:val="24"/>
+        </w:rPr>
+        <w:t xml:space="preserve"> </w:t>
+      </w:r>
+      <w:proofErr w:type="spellStart"/>
+      <w:r>
+        <w:rPr>
+          <w:rFonts w:ascii="Times New Roman" w:eastAsia="Times New Roman" w:hAnsi="Times New Roman"/>
+          <w:sz w:val="24"/>
+          <w:szCs w:val="24"/>
+        </w:rPr>
+        <w:t>bisnis</w:t>
       </w:r>
       <w:proofErr w:type="spellEnd"/>
       <w:r>
@@ -6121,25 +6476,97 @@
           <w:sz w:val="24"/>
           <w:szCs w:val="24"/>
         </w:rPr>
-        <w:t>pembakaran</w:t>
-      </w:r>
-      <w:proofErr w:type="spellEnd"/>
-      <w:r>
-        <w:rPr>
-          <w:rFonts w:ascii="Times New Roman" w:eastAsia="Times New Roman" w:hAnsi="Times New Roman"/>
-          <w:sz w:val="24"/>
-          <w:szCs w:val="24"/>
-        </w:rPr>
-        <w:t xml:space="preserve"> </w:t>
-      </w:r>
-      <w:proofErr w:type="spellStart"/>
-      <w:r>
-        <w:rPr>
-          <w:rFonts w:ascii="Times New Roman" w:eastAsia="Times New Roman" w:hAnsi="Times New Roman"/>
-          <w:sz w:val="24"/>
-          <w:szCs w:val="24"/>
-        </w:rPr>
-        <w:t>karbon</w:t>
+        <w:t>usaha</w:t>
+      </w:r>
+      <w:proofErr w:type="spellEnd"/>
+      <w:r>
+        <w:rPr>
+          <w:rFonts w:ascii="Times New Roman" w:eastAsia="Times New Roman" w:hAnsi="Times New Roman"/>
+          <w:sz w:val="24"/>
+          <w:szCs w:val="24"/>
+        </w:rPr>
+        <w:t xml:space="preserve"> </w:t>
+      </w:r>
+      <w:proofErr w:type="spellStart"/>
+      <w:r>
+        <w:rPr>
+          <w:rFonts w:ascii="Times New Roman" w:eastAsia="Times New Roman" w:hAnsi="Times New Roman"/>
+          <w:sz w:val="24"/>
+          <w:szCs w:val="24"/>
+        </w:rPr>
+        <w:t>kecil</w:t>
+      </w:r>
+      <w:proofErr w:type="spellEnd"/>
+      <w:r>
+        <w:rPr>
+          <w:rFonts w:ascii="Times New Roman" w:eastAsia="Times New Roman" w:hAnsi="Times New Roman"/>
+          <w:sz w:val="24"/>
+          <w:szCs w:val="24"/>
+        </w:rPr>
+        <w:t xml:space="preserve"> </w:t>
+      </w:r>
+      <w:proofErr w:type="spellStart"/>
+      <w:r>
+        <w:rPr>
+          <w:rFonts w:ascii="Times New Roman" w:eastAsia="Times New Roman" w:hAnsi="Times New Roman"/>
+          <w:sz w:val="24"/>
+          <w:szCs w:val="24"/>
+        </w:rPr>
+        <w:t>menengah</w:t>
+      </w:r>
+      <w:proofErr w:type="spellEnd"/>
+      <w:r>
+        <w:rPr>
+          <w:rFonts w:ascii="Times New Roman" w:eastAsia="Times New Roman" w:hAnsi="Times New Roman"/>
+          <w:sz w:val="24"/>
+          <w:szCs w:val="24"/>
+        </w:rPr>
+        <w:t xml:space="preserve"> </w:t>
+      </w:r>
+      <w:proofErr w:type="spellStart"/>
+      <w:r>
+        <w:rPr>
+          <w:rFonts w:ascii="Times New Roman" w:eastAsia="Times New Roman" w:hAnsi="Times New Roman"/>
+          <w:sz w:val="24"/>
+          <w:szCs w:val="24"/>
+        </w:rPr>
+        <w:t>sampai</w:t>
+      </w:r>
+      <w:proofErr w:type="spellEnd"/>
+      <w:r>
+        <w:rPr>
+          <w:rFonts w:ascii="Times New Roman" w:eastAsia="Times New Roman" w:hAnsi="Times New Roman"/>
+          <w:sz w:val="24"/>
+          <w:szCs w:val="24"/>
+        </w:rPr>
+        <w:t xml:space="preserve"> </w:t>
+      </w:r>
+      <w:proofErr w:type="spellStart"/>
+      <w:r>
+        <w:rPr>
+          <w:rFonts w:ascii="Times New Roman" w:eastAsia="Times New Roman" w:hAnsi="Times New Roman"/>
+          <w:sz w:val="24"/>
+          <w:szCs w:val="24"/>
+        </w:rPr>
+        <w:t>pekerjaan</w:t>
+      </w:r>
+      <w:proofErr w:type="spellEnd"/>
+      <w:r>
+        <w:rPr>
+          <w:rFonts w:ascii="Times New Roman" w:eastAsia="Times New Roman" w:hAnsi="Times New Roman"/>
+          <w:sz w:val="24"/>
+          <w:szCs w:val="24"/>
+        </w:rPr>
+        <w:t xml:space="preserve"> </w:t>
+      </w:r>
+      <w:proofErr w:type="spellStart"/>
+      <w:r>
+        <w:rPr>
+          <w:rFonts w:ascii="Times New Roman" w:eastAsia="Times New Roman" w:hAnsi="Times New Roman"/>
+          <w:sz w:val="24"/>
+          <w:szCs w:val="24"/>
+        </w:rPr>
+        <w:t>sehari-hari</w:t>
       </w:r>
       <w:proofErr w:type="spellEnd"/>
       <w:r>
@@ -6166,7 +6593,43 @@
           <w:sz w:val="24"/>
           <w:szCs w:val="24"/>
         </w:rPr>
-        <w:t xml:space="preserve">, </w:t>
+        <w:t xml:space="preserve"> sangat </w:t>
+      </w:r>
+      <w:proofErr w:type="spellStart"/>
+      <w:r>
+        <w:rPr>
+          <w:rFonts w:ascii="Times New Roman" w:eastAsia="Times New Roman" w:hAnsi="Times New Roman"/>
+          <w:sz w:val="24"/>
+          <w:szCs w:val="24"/>
+        </w:rPr>
+        <w:t>bergantung</w:t>
+      </w:r>
+      <w:proofErr w:type="spellEnd"/>
+      <w:r>
+        <w:rPr>
+          <w:rFonts w:ascii="Times New Roman" w:eastAsia="Times New Roman" w:hAnsi="Times New Roman"/>
+          <w:sz w:val="24"/>
+          <w:szCs w:val="24"/>
+        </w:rPr>
+        <w:t xml:space="preserve"> pada </w:t>
+      </w:r>
+      <w:proofErr w:type="spellStart"/>
+      <w:r>
+        <w:rPr>
+          <w:rFonts w:ascii="Times New Roman" w:eastAsia="Times New Roman" w:hAnsi="Times New Roman"/>
+          <w:sz w:val="24"/>
+          <w:szCs w:val="24"/>
+        </w:rPr>
+        <w:t>prakiraan</w:t>
+      </w:r>
+      <w:proofErr w:type="spellEnd"/>
+      <w:r>
+        <w:rPr>
+          <w:rFonts w:ascii="Times New Roman" w:eastAsia="Times New Roman" w:hAnsi="Times New Roman"/>
+          <w:sz w:val="24"/>
+          <w:szCs w:val="24"/>
+        </w:rPr>
+        <w:t xml:space="preserve"> </w:t>
       </w:r>
       <w:proofErr w:type="spellStart"/>
       <w:r>
@@ -6178,608 +6641,6 @@
         <w:t>cuaca</w:t>
       </w:r>
       <w:proofErr w:type="spellEnd"/>
-      <w:r>
-        <w:rPr>
-          <w:rFonts w:ascii="Times New Roman" w:eastAsia="Times New Roman" w:hAnsi="Times New Roman"/>
-          <w:sz w:val="24"/>
-          <w:szCs w:val="24"/>
-        </w:rPr>
-        <w:t xml:space="preserve"> di </w:t>
-      </w:r>
-      <w:proofErr w:type="spellStart"/>
-      <w:r>
-        <w:rPr>
-          <w:rFonts w:ascii="Times New Roman" w:eastAsia="Times New Roman" w:hAnsi="Times New Roman"/>
-          <w:sz w:val="24"/>
-          <w:szCs w:val="24"/>
-        </w:rPr>
-        <w:t>seluruh</w:t>
-      </w:r>
-      <w:proofErr w:type="spellEnd"/>
-      <w:r>
-        <w:rPr>
-          <w:rFonts w:ascii="Times New Roman" w:eastAsia="Times New Roman" w:hAnsi="Times New Roman"/>
-          <w:sz w:val="24"/>
-          <w:szCs w:val="24"/>
-        </w:rPr>
-        <w:t xml:space="preserve"> dunia</w:t>
-      </w:r>
-      <w:r>
-        <w:rPr>
-          <w:rFonts w:ascii="Times New Roman" w:eastAsia="Times New Roman" w:hAnsi="Times New Roman"/>
-          <w:sz w:val="24"/>
-          <w:szCs w:val="24"/>
-        </w:rPr>
-        <w:t xml:space="preserve"> dan juga di </w:t>
-      </w:r>
-      <w:r>
-        <w:rPr>
-          <w:rFonts w:ascii="Times New Roman" w:eastAsia="Times New Roman" w:hAnsi="Times New Roman"/>
-          <w:sz w:val="24"/>
-          <w:szCs w:val="24"/>
-        </w:rPr>
-        <w:t>J</w:t>
-      </w:r>
-      <w:r>
-        <w:rPr>
-          <w:rFonts w:ascii="Times New Roman" w:eastAsia="Times New Roman" w:hAnsi="Times New Roman"/>
-          <w:sz w:val="24"/>
-          <w:szCs w:val="24"/>
-        </w:rPr>
-        <w:t>akarta</w:t>
-      </w:r>
-      <w:r>
-        <w:rPr>
-          <w:rFonts w:ascii="Times New Roman" w:eastAsia="Times New Roman" w:hAnsi="Times New Roman"/>
-          <w:sz w:val="24"/>
-          <w:szCs w:val="24"/>
-        </w:rPr>
-        <w:t xml:space="preserve"> </w:t>
-      </w:r>
-      <w:proofErr w:type="spellStart"/>
-      <w:r>
-        <w:rPr>
-          <w:rFonts w:ascii="Times New Roman" w:eastAsia="Times New Roman" w:hAnsi="Times New Roman"/>
-          <w:sz w:val="24"/>
-          <w:szCs w:val="24"/>
-        </w:rPr>
-        <w:t>berubah</w:t>
-      </w:r>
-      <w:proofErr w:type="spellEnd"/>
-      <w:r>
-        <w:rPr>
-          <w:rFonts w:ascii="Times New Roman" w:eastAsia="Times New Roman" w:hAnsi="Times New Roman"/>
-          <w:sz w:val="24"/>
-          <w:szCs w:val="24"/>
-        </w:rPr>
-        <w:t xml:space="preserve"> </w:t>
-      </w:r>
-      <w:proofErr w:type="spellStart"/>
-      <w:r>
-        <w:rPr>
-          <w:rFonts w:ascii="Times New Roman" w:eastAsia="Times New Roman" w:hAnsi="Times New Roman"/>
-          <w:sz w:val="24"/>
-          <w:szCs w:val="24"/>
-        </w:rPr>
-        <w:t>dengan</w:t>
-      </w:r>
-      <w:proofErr w:type="spellEnd"/>
-      <w:r>
-        <w:rPr>
-          <w:rFonts w:ascii="Times New Roman" w:eastAsia="Times New Roman" w:hAnsi="Times New Roman"/>
-          <w:sz w:val="24"/>
-          <w:szCs w:val="24"/>
-        </w:rPr>
-        <w:t xml:space="preserve"> </w:t>
-      </w:r>
-      <w:proofErr w:type="spellStart"/>
-      <w:r>
-        <w:rPr>
-          <w:rFonts w:ascii="Times New Roman" w:eastAsia="Times New Roman" w:hAnsi="Times New Roman"/>
-          <w:sz w:val="24"/>
-          <w:szCs w:val="24"/>
-        </w:rPr>
-        <w:t>cepat</w:t>
-      </w:r>
-      <w:proofErr w:type="spellEnd"/>
-      <w:r>
-        <w:rPr>
-          <w:rFonts w:ascii="Times New Roman" w:eastAsia="Times New Roman" w:hAnsi="Times New Roman"/>
-          <w:sz w:val="24"/>
-          <w:szCs w:val="24"/>
-        </w:rPr>
-        <w:t xml:space="preserve"> dan </w:t>
-      </w:r>
-      <w:proofErr w:type="spellStart"/>
-      <w:r>
-        <w:rPr>
-          <w:rFonts w:ascii="Times New Roman" w:eastAsia="Times New Roman" w:hAnsi="Times New Roman"/>
-          <w:sz w:val="24"/>
-          <w:szCs w:val="24"/>
-        </w:rPr>
-        <w:t>terus</w:t>
-      </w:r>
-      <w:proofErr w:type="spellEnd"/>
-      <w:r>
-        <w:rPr>
-          <w:rFonts w:ascii="Times New Roman" w:eastAsia="Times New Roman" w:hAnsi="Times New Roman"/>
-          <w:sz w:val="24"/>
-          <w:szCs w:val="24"/>
-        </w:rPr>
-        <w:t xml:space="preserve"> </w:t>
-      </w:r>
-      <w:proofErr w:type="spellStart"/>
-      <w:r>
-        <w:rPr>
-          <w:rFonts w:ascii="Times New Roman" w:eastAsia="Times New Roman" w:hAnsi="Times New Roman"/>
-          <w:sz w:val="24"/>
-          <w:szCs w:val="24"/>
-        </w:rPr>
-        <w:t>menerus</w:t>
-      </w:r>
-      <w:proofErr w:type="spellEnd"/>
-      <w:r>
-        <w:rPr>
-          <w:rFonts w:ascii="Times New Roman" w:eastAsia="Times New Roman" w:hAnsi="Times New Roman"/>
-          <w:sz w:val="24"/>
-          <w:szCs w:val="24"/>
-        </w:rPr>
-        <w:t xml:space="preserve">. </w:t>
-      </w:r>
-      <w:proofErr w:type="spellStart"/>
-      <w:r>
-        <w:rPr>
-          <w:rFonts w:ascii="Times New Roman" w:eastAsia="Times New Roman" w:hAnsi="Times New Roman"/>
-          <w:sz w:val="24"/>
-          <w:szCs w:val="24"/>
-        </w:rPr>
-        <w:t>Prakiraan</w:t>
-      </w:r>
-      <w:proofErr w:type="spellEnd"/>
-      <w:r>
-        <w:rPr>
-          <w:rFonts w:ascii="Times New Roman" w:eastAsia="Times New Roman" w:hAnsi="Times New Roman"/>
-          <w:sz w:val="24"/>
-          <w:szCs w:val="24"/>
-        </w:rPr>
-        <w:t xml:space="preserve"> yang </w:t>
-      </w:r>
-      <w:proofErr w:type="spellStart"/>
-      <w:r>
-        <w:rPr>
-          <w:rFonts w:ascii="Times New Roman" w:eastAsia="Times New Roman" w:hAnsi="Times New Roman"/>
-          <w:sz w:val="24"/>
-          <w:szCs w:val="24"/>
-        </w:rPr>
-        <w:t>tepat</w:t>
-      </w:r>
-      <w:proofErr w:type="spellEnd"/>
-      <w:r>
-        <w:rPr>
-          <w:rFonts w:ascii="Times New Roman" w:eastAsia="Times New Roman" w:hAnsi="Times New Roman"/>
-          <w:sz w:val="24"/>
-          <w:szCs w:val="24"/>
-        </w:rPr>
-        <w:t xml:space="preserve"> sangat </w:t>
-      </w:r>
-      <w:proofErr w:type="spellStart"/>
-      <w:r>
-        <w:rPr>
-          <w:rFonts w:ascii="Times New Roman" w:eastAsia="Times New Roman" w:hAnsi="Times New Roman"/>
-          <w:sz w:val="24"/>
-          <w:szCs w:val="24"/>
-        </w:rPr>
-        <w:t>penting</w:t>
-      </w:r>
-      <w:proofErr w:type="spellEnd"/>
-      <w:r>
-        <w:rPr>
-          <w:rFonts w:ascii="Times New Roman" w:eastAsia="Times New Roman" w:hAnsi="Times New Roman"/>
-          <w:sz w:val="24"/>
-          <w:szCs w:val="24"/>
-        </w:rPr>
-        <w:t xml:space="preserve"> </w:t>
-      </w:r>
-      <w:proofErr w:type="spellStart"/>
-      <w:r>
-        <w:rPr>
-          <w:rFonts w:ascii="Times New Roman" w:eastAsia="Times New Roman" w:hAnsi="Times New Roman"/>
-          <w:sz w:val="24"/>
-          <w:szCs w:val="24"/>
-        </w:rPr>
-        <w:t>untuk</w:t>
-      </w:r>
-      <w:proofErr w:type="spellEnd"/>
-      <w:r>
-        <w:rPr>
-          <w:rFonts w:ascii="Times New Roman" w:eastAsia="Times New Roman" w:hAnsi="Times New Roman"/>
-          <w:sz w:val="24"/>
-          <w:szCs w:val="24"/>
-        </w:rPr>
-        <w:t xml:space="preserve"> </w:t>
-      </w:r>
-      <w:proofErr w:type="spellStart"/>
-      <w:r>
-        <w:rPr>
-          <w:rFonts w:ascii="Times New Roman" w:eastAsia="Times New Roman" w:hAnsi="Times New Roman"/>
-          <w:sz w:val="24"/>
-          <w:szCs w:val="24"/>
-        </w:rPr>
-        <w:t>kehidupan</w:t>
-      </w:r>
-      <w:proofErr w:type="spellEnd"/>
-      <w:r>
-        <w:rPr>
-          <w:rFonts w:ascii="Times New Roman" w:eastAsia="Times New Roman" w:hAnsi="Times New Roman"/>
-          <w:sz w:val="24"/>
-          <w:szCs w:val="24"/>
-        </w:rPr>
-        <w:t xml:space="preserve"> </w:t>
-      </w:r>
-      <w:r>
-        <w:rPr>
-          <w:rFonts w:ascii="Times New Roman" w:eastAsia="Times New Roman" w:hAnsi="Times New Roman"/>
-          <w:sz w:val="24"/>
-          <w:szCs w:val="24"/>
-        </w:rPr>
-        <w:t>di Ibu Kota</w:t>
-      </w:r>
-      <w:r>
-        <w:rPr>
-          <w:rFonts w:ascii="Times New Roman" w:eastAsia="Times New Roman" w:hAnsi="Times New Roman"/>
-          <w:sz w:val="24"/>
-          <w:szCs w:val="24"/>
-        </w:rPr>
-        <w:t xml:space="preserve">. </w:t>
-      </w:r>
-      <w:r>
-        <w:rPr>
-          <w:rFonts w:ascii="Times New Roman" w:eastAsia="Times New Roman" w:hAnsi="Times New Roman"/>
-          <w:sz w:val="24"/>
-          <w:szCs w:val="24"/>
-        </w:rPr>
-        <w:t xml:space="preserve">Dari </w:t>
-      </w:r>
-      <w:proofErr w:type="spellStart"/>
-      <w:r>
-        <w:rPr>
-          <w:rFonts w:ascii="Times New Roman" w:eastAsia="Times New Roman" w:hAnsi="Times New Roman"/>
-          <w:sz w:val="24"/>
-          <w:szCs w:val="24"/>
-        </w:rPr>
-        <w:t>pertanian</w:t>
-      </w:r>
-      <w:proofErr w:type="spellEnd"/>
-      <w:r>
-        <w:rPr>
-          <w:rFonts w:ascii="Times New Roman" w:eastAsia="Times New Roman" w:hAnsi="Times New Roman"/>
-          <w:sz w:val="24"/>
-          <w:szCs w:val="24"/>
-        </w:rPr>
-        <w:t xml:space="preserve">, </w:t>
-      </w:r>
-      <w:proofErr w:type="spellStart"/>
-      <w:r>
-        <w:rPr>
-          <w:rFonts w:ascii="Times New Roman" w:eastAsia="Times New Roman" w:hAnsi="Times New Roman"/>
-          <w:sz w:val="24"/>
-          <w:szCs w:val="24"/>
-        </w:rPr>
-        <w:t>industri</w:t>
-      </w:r>
-      <w:proofErr w:type="spellEnd"/>
-      <w:r>
-        <w:rPr>
-          <w:rFonts w:ascii="Times New Roman" w:eastAsia="Times New Roman" w:hAnsi="Times New Roman"/>
-          <w:sz w:val="24"/>
-          <w:szCs w:val="24"/>
-        </w:rPr>
-        <w:t xml:space="preserve">, </w:t>
-      </w:r>
-      <w:proofErr w:type="spellStart"/>
-      <w:r>
-        <w:rPr>
-          <w:rFonts w:ascii="Times New Roman" w:eastAsia="Times New Roman" w:hAnsi="Times New Roman"/>
-          <w:sz w:val="24"/>
-          <w:szCs w:val="24"/>
-        </w:rPr>
-        <w:t>pekerjaan</w:t>
-      </w:r>
-      <w:proofErr w:type="spellEnd"/>
-      <w:r>
-        <w:rPr>
-          <w:rFonts w:ascii="Times New Roman" w:eastAsia="Times New Roman" w:hAnsi="Times New Roman"/>
-          <w:sz w:val="24"/>
-          <w:szCs w:val="24"/>
-        </w:rPr>
-        <w:t xml:space="preserve"> </w:t>
-      </w:r>
-      <w:proofErr w:type="spellStart"/>
-      <w:r>
-        <w:rPr>
-          <w:rFonts w:ascii="Times New Roman" w:eastAsia="Times New Roman" w:hAnsi="Times New Roman"/>
-          <w:sz w:val="24"/>
-          <w:szCs w:val="24"/>
-        </w:rPr>
-        <w:t>sehari-hari</w:t>
-      </w:r>
-      <w:proofErr w:type="spellEnd"/>
-      <w:r>
-        <w:rPr>
-          <w:rFonts w:ascii="Times New Roman" w:eastAsia="Times New Roman" w:hAnsi="Times New Roman"/>
-          <w:sz w:val="24"/>
-          <w:szCs w:val="24"/>
-        </w:rPr>
-        <w:t xml:space="preserve"> dan lain </w:t>
-      </w:r>
-      <w:proofErr w:type="spellStart"/>
-      <w:r>
-        <w:rPr>
-          <w:rFonts w:ascii="Times New Roman" w:eastAsia="Times New Roman" w:hAnsi="Times New Roman"/>
-          <w:sz w:val="24"/>
-          <w:szCs w:val="24"/>
-        </w:rPr>
-        <w:t>sebagainya</w:t>
-      </w:r>
-      <w:proofErr w:type="spellEnd"/>
-      <w:r>
-        <w:rPr>
-          <w:rFonts w:ascii="Times New Roman" w:eastAsia="Times New Roman" w:hAnsi="Times New Roman"/>
-          <w:sz w:val="24"/>
-          <w:szCs w:val="24"/>
-        </w:rPr>
-        <w:t xml:space="preserve"> sangat </w:t>
-      </w:r>
-      <w:proofErr w:type="spellStart"/>
-      <w:r>
-        <w:rPr>
-          <w:rFonts w:ascii="Times New Roman" w:eastAsia="Times New Roman" w:hAnsi="Times New Roman"/>
-          <w:sz w:val="24"/>
-          <w:szCs w:val="24"/>
-        </w:rPr>
-        <w:t>bergantung</w:t>
-      </w:r>
-      <w:proofErr w:type="spellEnd"/>
-      <w:r>
-        <w:rPr>
-          <w:rFonts w:ascii="Times New Roman" w:eastAsia="Times New Roman" w:hAnsi="Times New Roman"/>
-          <w:sz w:val="24"/>
-          <w:szCs w:val="24"/>
-        </w:rPr>
-        <w:t xml:space="preserve"> pada </w:t>
-      </w:r>
-      <w:proofErr w:type="spellStart"/>
-      <w:r>
-        <w:rPr>
-          <w:rFonts w:ascii="Times New Roman" w:eastAsia="Times New Roman" w:hAnsi="Times New Roman"/>
-          <w:sz w:val="24"/>
-          <w:szCs w:val="24"/>
-        </w:rPr>
-        <w:t>prakiraan</w:t>
-      </w:r>
-      <w:proofErr w:type="spellEnd"/>
-      <w:r>
-        <w:rPr>
-          <w:rFonts w:ascii="Times New Roman" w:eastAsia="Times New Roman" w:hAnsi="Times New Roman"/>
-          <w:sz w:val="24"/>
-          <w:szCs w:val="24"/>
-        </w:rPr>
-        <w:t xml:space="preserve"> </w:t>
-      </w:r>
-      <w:proofErr w:type="spellStart"/>
-      <w:r>
-        <w:rPr>
-          <w:rFonts w:ascii="Times New Roman" w:eastAsia="Times New Roman" w:hAnsi="Times New Roman"/>
-          <w:sz w:val="24"/>
-          <w:szCs w:val="24"/>
-        </w:rPr>
-        <w:t>cuaca</w:t>
-      </w:r>
-      <w:proofErr w:type="spellEnd"/>
-      <w:r>
-        <w:rPr>
-          <w:rFonts w:ascii="Times New Roman" w:eastAsia="Times New Roman" w:hAnsi="Times New Roman"/>
-          <w:sz w:val="24"/>
-          <w:szCs w:val="24"/>
-        </w:rPr>
-        <w:t xml:space="preserve">. </w:t>
-      </w:r>
-      <w:r>
-        <w:rPr>
-          <w:rFonts w:ascii="Times New Roman" w:eastAsia="Times New Roman" w:hAnsi="Times New Roman"/>
-          <w:sz w:val="24"/>
-          <w:szCs w:val="24"/>
-        </w:rPr>
-        <w:t xml:space="preserve">Banyak </w:t>
-      </w:r>
-      <w:proofErr w:type="spellStart"/>
-      <w:r>
-        <w:rPr>
-          <w:rFonts w:ascii="Times New Roman" w:eastAsia="Times New Roman" w:hAnsi="Times New Roman"/>
-          <w:sz w:val="24"/>
-          <w:szCs w:val="24"/>
-        </w:rPr>
-        <w:t>pendekatan</w:t>
-      </w:r>
-      <w:proofErr w:type="spellEnd"/>
-      <w:r>
-        <w:rPr>
-          <w:rFonts w:ascii="Times New Roman" w:eastAsia="Times New Roman" w:hAnsi="Times New Roman"/>
-          <w:sz w:val="24"/>
-          <w:szCs w:val="24"/>
-        </w:rPr>
-        <w:t xml:space="preserve"> </w:t>
-      </w:r>
-      <w:proofErr w:type="spellStart"/>
-      <w:r>
-        <w:rPr>
-          <w:rFonts w:ascii="Times New Roman" w:eastAsia="Times New Roman" w:hAnsi="Times New Roman"/>
-          <w:sz w:val="24"/>
-          <w:szCs w:val="24"/>
-        </w:rPr>
-        <w:t>untuk</w:t>
-      </w:r>
-      <w:proofErr w:type="spellEnd"/>
-      <w:r>
-        <w:rPr>
-          <w:rFonts w:ascii="Times New Roman" w:eastAsia="Times New Roman" w:hAnsi="Times New Roman"/>
-          <w:sz w:val="24"/>
-          <w:szCs w:val="24"/>
-        </w:rPr>
-        <w:t xml:space="preserve"> </w:t>
-      </w:r>
-      <w:proofErr w:type="spellStart"/>
-      <w:r>
-        <w:rPr>
-          <w:rFonts w:ascii="Times New Roman" w:eastAsia="Times New Roman" w:hAnsi="Times New Roman"/>
-          <w:sz w:val="24"/>
-          <w:szCs w:val="24"/>
-        </w:rPr>
-        <w:t>melakukan</w:t>
-      </w:r>
-      <w:proofErr w:type="spellEnd"/>
-      <w:r>
-        <w:rPr>
-          <w:rFonts w:ascii="Times New Roman" w:eastAsia="Times New Roman" w:hAnsi="Times New Roman"/>
-          <w:sz w:val="24"/>
-          <w:szCs w:val="24"/>
-        </w:rPr>
-        <w:t xml:space="preserve"> </w:t>
-      </w:r>
-      <w:proofErr w:type="spellStart"/>
-      <w:r>
-        <w:rPr>
-          <w:rFonts w:ascii="Times New Roman" w:eastAsia="Times New Roman" w:hAnsi="Times New Roman"/>
-          <w:sz w:val="24"/>
-          <w:szCs w:val="24"/>
-        </w:rPr>
-        <w:t>p</w:t>
-      </w:r>
-      <w:r>
-        <w:rPr>
-          <w:rFonts w:ascii="Times New Roman" w:eastAsia="Times New Roman" w:hAnsi="Times New Roman"/>
-          <w:sz w:val="24"/>
-          <w:szCs w:val="24"/>
-        </w:rPr>
-        <w:t>rakiraan</w:t>
-      </w:r>
-      <w:proofErr w:type="spellEnd"/>
-      <w:r>
-        <w:rPr>
-          <w:rFonts w:ascii="Times New Roman" w:eastAsia="Times New Roman" w:hAnsi="Times New Roman"/>
-          <w:sz w:val="24"/>
-          <w:szCs w:val="24"/>
-        </w:rPr>
-        <w:t xml:space="preserve"> </w:t>
-      </w:r>
-      <w:proofErr w:type="spellStart"/>
-      <w:r>
-        <w:rPr>
-          <w:rFonts w:ascii="Times New Roman" w:eastAsia="Times New Roman" w:hAnsi="Times New Roman"/>
-          <w:sz w:val="24"/>
-          <w:szCs w:val="24"/>
-        </w:rPr>
-        <w:t>cuaca</w:t>
-      </w:r>
-      <w:proofErr w:type="spellEnd"/>
-      <w:r>
-        <w:rPr>
-          <w:rFonts w:ascii="Times New Roman" w:eastAsia="Times New Roman" w:hAnsi="Times New Roman"/>
-          <w:sz w:val="24"/>
-          <w:szCs w:val="24"/>
-        </w:rPr>
-        <w:t xml:space="preserve"> </w:t>
-      </w:r>
-      <w:r>
-        <w:rPr>
-          <w:rFonts w:ascii="Times New Roman" w:eastAsia="Times New Roman" w:hAnsi="Times New Roman"/>
-          <w:sz w:val="24"/>
-          <w:szCs w:val="24"/>
-        </w:rPr>
-        <w:t xml:space="preserve">Salah </w:t>
-      </w:r>
-      <w:proofErr w:type="spellStart"/>
-      <w:r>
-        <w:rPr>
-          <w:rFonts w:ascii="Times New Roman" w:eastAsia="Times New Roman" w:hAnsi="Times New Roman"/>
-          <w:sz w:val="24"/>
-          <w:szCs w:val="24"/>
-        </w:rPr>
-        <w:t>satunya</w:t>
-      </w:r>
-      <w:proofErr w:type="spellEnd"/>
-      <w:r>
-        <w:rPr>
-          <w:rFonts w:ascii="Times New Roman" w:eastAsia="Times New Roman" w:hAnsi="Times New Roman"/>
-          <w:sz w:val="24"/>
-          <w:szCs w:val="24"/>
-        </w:rPr>
-        <w:t xml:space="preserve"> </w:t>
-      </w:r>
-      <w:proofErr w:type="spellStart"/>
-      <w:r>
-        <w:rPr>
-          <w:rFonts w:ascii="Times New Roman" w:eastAsia="Times New Roman" w:hAnsi="Times New Roman"/>
-          <w:sz w:val="24"/>
-          <w:szCs w:val="24"/>
-        </w:rPr>
-        <w:t>adalah</w:t>
-      </w:r>
-      <w:proofErr w:type="spellEnd"/>
-      <w:r>
-        <w:rPr>
-          <w:rFonts w:ascii="Times New Roman" w:eastAsia="Times New Roman" w:hAnsi="Times New Roman"/>
-          <w:sz w:val="24"/>
-          <w:szCs w:val="24"/>
-        </w:rPr>
-        <w:t xml:space="preserve"> </w:t>
-      </w:r>
-      <w:proofErr w:type="spellStart"/>
-      <w:r>
-        <w:rPr>
-          <w:rFonts w:ascii="Times New Roman" w:eastAsia="Times New Roman" w:hAnsi="Times New Roman"/>
-          <w:sz w:val="24"/>
-          <w:szCs w:val="24"/>
-        </w:rPr>
-        <w:t>dengan</w:t>
-      </w:r>
-      <w:proofErr w:type="spellEnd"/>
-      <w:r>
-        <w:rPr>
-          <w:rFonts w:ascii="Times New Roman" w:eastAsia="Times New Roman" w:hAnsi="Times New Roman"/>
-          <w:sz w:val="24"/>
-          <w:szCs w:val="24"/>
-        </w:rPr>
-        <w:t xml:space="preserve"> </w:t>
-      </w:r>
-      <w:proofErr w:type="spellStart"/>
-      <w:r>
-        <w:rPr>
-          <w:rFonts w:ascii="Times New Roman" w:eastAsia="Times New Roman" w:hAnsi="Times New Roman"/>
-          <w:sz w:val="24"/>
-          <w:szCs w:val="24"/>
-        </w:rPr>
-        <w:t>pendekatan</w:t>
-      </w:r>
-      <w:proofErr w:type="spellEnd"/>
-      <w:r>
-        <w:rPr>
-          <w:rFonts w:ascii="Times New Roman" w:eastAsia="Times New Roman" w:hAnsi="Times New Roman"/>
-          <w:sz w:val="24"/>
-          <w:szCs w:val="24"/>
-        </w:rPr>
-        <w:t xml:space="preserve"> </w:t>
-      </w:r>
-      <w:r>
-        <w:rPr>
-          <w:rFonts w:ascii="Times New Roman" w:eastAsia="Times New Roman" w:hAnsi="Times New Roman"/>
-          <w:i/>
-          <w:iCs/>
-          <w:sz w:val="24"/>
-          <w:szCs w:val="24"/>
-        </w:rPr>
-        <w:t>machine learning</w:t>
-      </w:r>
       <w:r>
         <w:rPr>
           <w:rFonts w:ascii="Times New Roman" w:eastAsia="Times New Roman" w:hAnsi="Times New Roman"/>
@@ -6803,246 +6664,190 @@
       <w:r>
         <w:rPr>
           <w:rFonts w:ascii="Times New Roman" w:eastAsia="Times New Roman" w:hAnsi="Times New Roman"/>
+          <w:sz w:val="24"/>
+          <w:szCs w:val="24"/>
+        </w:rPr>
+        <w:t xml:space="preserve">Banyak </w:t>
+      </w:r>
+      <w:proofErr w:type="spellStart"/>
+      <w:r>
+        <w:rPr>
+          <w:rFonts w:ascii="Times New Roman" w:eastAsia="Times New Roman" w:hAnsi="Times New Roman"/>
+          <w:sz w:val="24"/>
+          <w:szCs w:val="24"/>
+        </w:rPr>
+        <w:t>pendekatan</w:t>
+      </w:r>
+      <w:proofErr w:type="spellEnd"/>
+      <w:r>
+        <w:rPr>
+          <w:rFonts w:ascii="Times New Roman" w:eastAsia="Times New Roman" w:hAnsi="Times New Roman"/>
+          <w:sz w:val="24"/>
+          <w:szCs w:val="24"/>
+        </w:rPr>
+        <w:t xml:space="preserve"> </w:t>
+      </w:r>
+      <w:proofErr w:type="spellStart"/>
+      <w:r>
+        <w:rPr>
+          <w:rFonts w:ascii="Times New Roman" w:eastAsia="Times New Roman" w:hAnsi="Times New Roman"/>
+          <w:sz w:val="24"/>
+          <w:szCs w:val="24"/>
+        </w:rPr>
+        <w:t>untuk</w:t>
+      </w:r>
+      <w:proofErr w:type="spellEnd"/>
+      <w:r>
+        <w:rPr>
+          <w:rFonts w:ascii="Times New Roman" w:eastAsia="Times New Roman" w:hAnsi="Times New Roman"/>
+          <w:sz w:val="24"/>
+          <w:szCs w:val="24"/>
+        </w:rPr>
+        <w:t xml:space="preserve"> </w:t>
+      </w:r>
+      <w:proofErr w:type="spellStart"/>
+      <w:r>
+        <w:rPr>
+          <w:rFonts w:ascii="Times New Roman" w:eastAsia="Times New Roman" w:hAnsi="Times New Roman"/>
+          <w:sz w:val="24"/>
+          <w:szCs w:val="24"/>
+        </w:rPr>
+        <w:t>melakukan</w:t>
+      </w:r>
+      <w:proofErr w:type="spellEnd"/>
+      <w:r>
+        <w:rPr>
+          <w:rFonts w:ascii="Times New Roman" w:eastAsia="Times New Roman" w:hAnsi="Times New Roman"/>
+          <w:sz w:val="24"/>
+          <w:szCs w:val="24"/>
+        </w:rPr>
+        <w:t xml:space="preserve"> </w:t>
+      </w:r>
+      <w:proofErr w:type="spellStart"/>
+      <w:r>
+        <w:rPr>
+          <w:rFonts w:ascii="Times New Roman" w:eastAsia="Times New Roman" w:hAnsi="Times New Roman"/>
+          <w:sz w:val="24"/>
+          <w:szCs w:val="24"/>
+        </w:rPr>
+        <w:t>prakiraan</w:t>
+      </w:r>
+      <w:proofErr w:type="spellEnd"/>
+      <w:r>
+        <w:rPr>
+          <w:rFonts w:ascii="Times New Roman" w:eastAsia="Times New Roman" w:hAnsi="Times New Roman"/>
+          <w:sz w:val="24"/>
+          <w:szCs w:val="24"/>
+        </w:rPr>
+        <w:t xml:space="preserve"> </w:t>
+      </w:r>
+      <w:proofErr w:type="spellStart"/>
+      <w:r>
+        <w:rPr>
+          <w:rFonts w:ascii="Times New Roman" w:eastAsia="Times New Roman" w:hAnsi="Times New Roman"/>
+          <w:sz w:val="24"/>
+          <w:szCs w:val="24"/>
+        </w:rPr>
+        <w:t>cuaca</w:t>
+      </w:r>
+      <w:proofErr w:type="spellEnd"/>
+      <w:r>
+        <w:rPr>
+          <w:rFonts w:ascii="Times New Roman" w:eastAsia="Times New Roman" w:hAnsi="Times New Roman"/>
+          <w:sz w:val="24"/>
+          <w:szCs w:val="24"/>
+        </w:rPr>
+        <w:t xml:space="preserve"> Salah </w:t>
+      </w:r>
+      <w:proofErr w:type="spellStart"/>
+      <w:r>
+        <w:rPr>
+          <w:rFonts w:ascii="Times New Roman" w:eastAsia="Times New Roman" w:hAnsi="Times New Roman"/>
+          <w:sz w:val="24"/>
+          <w:szCs w:val="24"/>
+        </w:rPr>
+        <w:t>satunya</w:t>
+      </w:r>
+      <w:proofErr w:type="spellEnd"/>
+      <w:r>
+        <w:rPr>
+          <w:rFonts w:ascii="Times New Roman" w:eastAsia="Times New Roman" w:hAnsi="Times New Roman"/>
+          <w:sz w:val="24"/>
+          <w:szCs w:val="24"/>
+        </w:rPr>
+        <w:t xml:space="preserve"> </w:t>
+      </w:r>
+      <w:proofErr w:type="spellStart"/>
+      <w:r>
+        <w:rPr>
+          <w:rFonts w:ascii="Times New Roman" w:eastAsia="Times New Roman" w:hAnsi="Times New Roman"/>
+          <w:sz w:val="24"/>
+          <w:szCs w:val="24"/>
+        </w:rPr>
+        <w:t>adalah</w:t>
+      </w:r>
+      <w:proofErr w:type="spellEnd"/>
+      <w:r>
+        <w:rPr>
+          <w:rFonts w:ascii="Times New Roman" w:eastAsia="Times New Roman" w:hAnsi="Times New Roman"/>
+          <w:sz w:val="24"/>
+          <w:szCs w:val="24"/>
+        </w:rPr>
+        <w:t xml:space="preserve"> </w:t>
+      </w:r>
+      <w:proofErr w:type="spellStart"/>
+      <w:r>
+        <w:rPr>
+          <w:rFonts w:ascii="Times New Roman" w:eastAsia="Times New Roman" w:hAnsi="Times New Roman"/>
+          <w:sz w:val="24"/>
+          <w:szCs w:val="24"/>
+        </w:rPr>
+        <w:t>dengan</w:t>
+      </w:r>
+      <w:proofErr w:type="spellEnd"/>
+      <w:r>
+        <w:rPr>
+          <w:rFonts w:ascii="Times New Roman" w:eastAsia="Times New Roman" w:hAnsi="Times New Roman"/>
+          <w:sz w:val="24"/>
+          <w:szCs w:val="24"/>
+        </w:rPr>
+        <w:t xml:space="preserve"> </w:t>
+      </w:r>
+      <w:proofErr w:type="spellStart"/>
+      <w:r>
+        <w:rPr>
+          <w:rFonts w:ascii="Times New Roman" w:eastAsia="Times New Roman" w:hAnsi="Times New Roman"/>
+          <w:sz w:val="24"/>
+          <w:szCs w:val="24"/>
+        </w:rPr>
+        <w:t>pendekatan</w:t>
+      </w:r>
+      <w:proofErr w:type="spellEnd"/>
+      <w:r>
+        <w:rPr>
+          <w:rFonts w:ascii="Times New Roman" w:eastAsia="Times New Roman" w:hAnsi="Times New Roman"/>
+          <w:sz w:val="24"/>
+          <w:szCs w:val="24"/>
+        </w:rPr>
+        <w:t xml:space="preserve"> </w:t>
+      </w:r>
+      <w:r>
+        <w:rPr>
+          <w:rFonts w:ascii="Times New Roman" w:eastAsia="Times New Roman" w:hAnsi="Times New Roman"/>
           <w:i/>
           <w:iCs/>
           <w:sz w:val="24"/>
           <w:szCs w:val="24"/>
         </w:rPr>
-        <w:t xml:space="preserve">Machine Learning </w:t>
-      </w:r>
-      <w:proofErr w:type="spellStart"/>
-      <w:r>
-        <w:rPr>
-          <w:rFonts w:ascii="Times New Roman" w:eastAsia="Times New Roman" w:hAnsi="Times New Roman"/>
-          <w:sz w:val="24"/>
-          <w:szCs w:val="24"/>
-        </w:rPr>
-        <w:t>adalah</w:t>
-      </w:r>
-      <w:proofErr w:type="spellEnd"/>
-      <w:r>
-        <w:rPr>
-          <w:rFonts w:ascii="Times New Roman" w:eastAsia="Times New Roman" w:hAnsi="Times New Roman"/>
-          <w:sz w:val="24"/>
-          <w:szCs w:val="24"/>
-        </w:rPr>
-        <w:t xml:space="preserve"> </w:t>
-      </w:r>
-      <w:proofErr w:type="spellStart"/>
-      <w:r>
-        <w:rPr>
-          <w:rFonts w:ascii="Times New Roman" w:eastAsia="Times New Roman" w:hAnsi="Times New Roman"/>
-          <w:sz w:val="24"/>
-          <w:szCs w:val="24"/>
-        </w:rPr>
-        <w:t>bagian</w:t>
-      </w:r>
-      <w:proofErr w:type="spellEnd"/>
-      <w:r>
-        <w:rPr>
-          <w:rFonts w:ascii="Times New Roman" w:eastAsia="Times New Roman" w:hAnsi="Times New Roman"/>
-          <w:sz w:val="24"/>
-          <w:szCs w:val="24"/>
-        </w:rPr>
-        <w:t xml:space="preserve"> </w:t>
-      </w:r>
-      <w:proofErr w:type="spellStart"/>
-      <w:r>
-        <w:rPr>
-          <w:rFonts w:ascii="Times New Roman" w:eastAsia="Times New Roman" w:hAnsi="Times New Roman"/>
-          <w:sz w:val="24"/>
-          <w:szCs w:val="24"/>
-        </w:rPr>
-        <w:t>dari</w:t>
-      </w:r>
-      <w:proofErr w:type="spellEnd"/>
-      <w:r>
-        <w:rPr>
-          <w:rFonts w:ascii="Times New Roman" w:eastAsia="Times New Roman" w:hAnsi="Times New Roman"/>
-          <w:sz w:val="24"/>
-          <w:szCs w:val="24"/>
-        </w:rPr>
-        <w:t xml:space="preserve"> </w:t>
-      </w:r>
-      <w:proofErr w:type="spellStart"/>
-      <w:r>
-        <w:rPr>
-          <w:rFonts w:ascii="Times New Roman" w:eastAsia="Times New Roman" w:hAnsi="Times New Roman"/>
-          <w:sz w:val="24"/>
-          <w:szCs w:val="24"/>
-        </w:rPr>
-        <w:t>kecerdasan</w:t>
-      </w:r>
-      <w:proofErr w:type="spellEnd"/>
-      <w:r>
-        <w:rPr>
-          <w:rFonts w:ascii="Times New Roman" w:eastAsia="Times New Roman" w:hAnsi="Times New Roman"/>
-          <w:sz w:val="24"/>
-          <w:szCs w:val="24"/>
-        </w:rPr>
-        <w:t xml:space="preserve"> </w:t>
-      </w:r>
-      <w:proofErr w:type="spellStart"/>
-      <w:r>
-        <w:rPr>
-          <w:rFonts w:ascii="Times New Roman" w:eastAsia="Times New Roman" w:hAnsi="Times New Roman"/>
-          <w:sz w:val="24"/>
-          <w:szCs w:val="24"/>
-        </w:rPr>
-        <w:t>buatan</w:t>
-      </w:r>
-      <w:proofErr w:type="spellEnd"/>
-      <w:r>
-        <w:rPr>
-          <w:rFonts w:ascii="Times New Roman" w:eastAsia="Times New Roman" w:hAnsi="Times New Roman"/>
-          <w:sz w:val="24"/>
-          <w:szCs w:val="24"/>
-        </w:rPr>
-        <w:t xml:space="preserve"> yang </w:t>
-      </w:r>
-      <w:proofErr w:type="spellStart"/>
-      <w:r>
-        <w:rPr>
-          <w:rFonts w:ascii="Times New Roman" w:eastAsia="Times New Roman" w:hAnsi="Times New Roman"/>
-          <w:sz w:val="24"/>
-          <w:szCs w:val="24"/>
-        </w:rPr>
-        <w:t>bertujuan</w:t>
-      </w:r>
-      <w:proofErr w:type="spellEnd"/>
-      <w:r>
-        <w:rPr>
-          <w:rFonts w:ascii="Times New Roman" w:eastAsia="Times New Roman" w:hAnsi="Times New Roman"/>
-          <w:sz w:val="24"/>
-          <w:szCs w:val="24"/>
-        </w:rPr>
-        <w:t xml:space="preserve"> </w:t>
-      </w:r>
-      <w:proofErr w:type="spellStart"/>
-      <w:r>
-        <w:rPr>
-          <w:rFonts w:ascii="Times New Roman" w:eastAsia="Times New Roman" w:hAnsi="Times New Roman"/>
-          <w:sz w:val="24"/>
-          <w:szCs w:val="24"/>
-        </w:rPr>
-        <w:t>untuk</w:t>
-      </w:r>
-      <w:proofErr w:type="spellEnd"/>
-      <w:r>
-        <w:rPr>
-          <w:rFonts w:ascii="Times New Roman" w:eastAsia="Times New Roman" w:hAnsi="Times New Roman"/>
-          <w:sz w:val="24"/>
-          <w:szCs w:val="24"/>
-        </w:rPr>
-        <w:t xml:space="preserve"> </w:t>
-      </w:r>
-      <w:proofErr w:type="spellStart"/>
-      <w:r>
-        <w:rPr>
-          <w:rFonts w:ascii="Times New Roman" w:eastAsia="Times New Roman" w:hAnsi="Times New Roman"/>
-          <w:sz w:val="24"/>
-          <w:szCs w:val="24"/>
-        </w:rPr>
-        <w:t>mengoptimalkan</w:t>
-      </w:r>
-      <w:proofErr w:type="spellEnd"/>
-      <w:r>
-        <w:rPr>
-          <w:rFonts w:ascii="Times New Roman" w:eastAsia="Times New Roman" w:hAnsi="Times New Roman"/>
-          <w:sz w:val="24"/>
-          <w:szCs w:val="24"/>
-        </w:rPr>
-        <w:t xml:space="preserve"> </w:t>
-      </w:r>
-      <w:proofErr w:type="spellStart"/>
-      <w:r>
-        <w:rPr>
-          <w:rFonts w:ascii="Times New Roman" w:eastAsia="Times New Roman" w:hAnsi="Times New Roman"/>
-          <w:sz w:val="24"/>
-          <w:szCs w:val="24"/>
-        </w:rPr>
-        <w:t>kinerja</w:t>
-      </w:r>
-      <w:proofErr w:type="spellEnd"/>
-      <w:r>
-        <w:rPr>
-          <w:rFonts w:ascii="Times New Roman" w:eastAsia="Times New Roman" w:hAnsi="Times New Roman"/>
-          <w:sz w:val="24"/>
-          <w:szCs w:val="24"/>
-        </w:rPr>
-        <w:t xml:space="preserve"> </w:t>
-      </w:r>
-      <w:proofErr w:type="spellStart"/>
-      <w:r>
-        <w:rPr>
-          <w:rFonts w:ascii="Times New Roman" w:eastAsia="Times New Roman" w:hAnsi="Times New Roman"/>
-          <w:sz w:val="24"/>
-          <w:szCs w:val="24"/>
-        </w:rPr>
-        <w:t>sistem</w:t>
-      </w:r>
-      <w:proofErr w:type="spellEnd"/>
-      <w:r>
-        <w:rPr>
-          <w:rFonts w:ascii="Times New Roman" w:eastAsia="Times New Roman" w:hAnsi="Times New Roman"/>
-          <w:sz w:val="24"/>
-          <w:szCs w:val="24"/>
-        </w:rPr>
-        <w:t xml:space="preserve"> </w:t>
-      </w:r>
-      <w:proofErr w:type="spellStart"/>
-      <w:r>
-        <w:rPr>
-          <w:rFonts w:ascii="Times New Roman" w:eastAsia="Times New Roman" w:hAnsi="Times New Roman"/>
-          <w:sz w:val="24"/>
-          <w:szCs w:val="24"/>
-        </w:rPr>
-        <w:t>dengan</w:t>
-      </w:r>
-      <w:proofErr w:type="spellEnd"/>
-      <w:r>
-        <w:rPr>
-          <w:rFonts w:ascii="Times New Roman" w:eastAsia="Times New Roman" w:hAnsi="Times New Roman"/>
-          <w:sz w:val="24"/>
-          <w:szCs w:val="24"/>
-        </w:rPr>
-        <w:t xml:space="preserve"> </w:t>
-      </w:r>
-      <w:proofErr w:type="spellStart"/>
-      <w:r>
-        <w:rPr>
-          <w:rFonts w:ascii="Times New Roman" w:eastAsia="Times New Roman" w:hAnsi="Times New Roman"/>
-          <w:sz w:val="24"/>
-          <w:szCs w:val="24"/>
-        </w:rPr>
-        <w:t>mempelajari</w:t>
-      </w:r>
-      <w:proofErr w:type="spellEnd"/>
-      <w:r>
-        <w:rPr>
-          <w:rFonts w:ascii="Times New Roman" w:eastAsia="Times New Roman" w:hAnsi="Times New Roman"/>
-          <w:sz w:val="24"/>
-          <w:szCs w:val="24"/>
-        </w:rPr>
-        <w:t xml:space="preserve"> data </w:t>
-      </w:r>
-      <w:proofErr w:type="spellStart"/>
-      <w:r>
-        <w:rPr>
-          <w:rFonts w:ascii="Times New Roman" w:eastAsia="Times New Roman" w:hAnsi="Times New Roman"/>
-          <w:sz w:val="24"/>
-          <w:szCs w:val="24"/>
-        </w:rPr>
-        <w:t>sampel</w:t>
-      </w:r>
-      <w:proofErr w:type="spellEnd"/>
-      <w:r>
-        <w:rPr>
-          <w:rFonts w:ascii="Times New Roman" w:eastAsia="Times New Roman" w:hAnsi="Times New Roman"/>
-          <w:sz w:val="24"/>
-          <w:szCs w:val="24"/>
-        </w:rPr>
-        <w:t xml:space="preserve"> yang</w:t>
+        <w:t>machine learning</w:t>
+      </w:r>
+      <w:r>
+        <w:rPr>
+          <w:rFonts w:ascii="Times New Roman" w:eastAsia="Times New Roman" w:hAnsi="Times New Roman"/>
+          <w:sz w:val="24"/>
+          <w:szCs w:val="24"/>
+        </w:rPr>
+        <w:t xml:space="preserve">. </w:t>
       </w:r>
       <w:r>
         <w:rPr>
@@ -7052,196 +6857,214 @@
           <w:sz w:val="24"/>
           <w:szCs w:val="24"/>
         </w:rPr>
-        <w:t xml:space="preserve"> </w:t>
-      </w:r>
-      <w:proofErr w:type="spellStart"/>
-      <w:r>
-        <w:rPr>
-          <w:rFonts w:ascii="Times New Roman" w:eastAsia="Times New Roman" w:hAnsi="Times New Roman"/>
-          <w:sz w:val="24"/>
-          <w:szCs w:val="24"/>
-        </w:rPr>
-        <w:t>dibangun</w:t>
-      </w:r>
-      <w:proofErr w:type="spellEnd"/>
-      <w:r>
-        <w:rPr>
-          <w:rFonts w:ascii="Times New Roman" w:eastAsia="Times New Roman" w:hAnsi="Times New Roman"/>
-          <w:sz w:val="24"/>
-          <w:szCs w:val="24"/>
-        </w:rPr>
-        <w:t xml:space="preserve"> di </w:t>
-      </w:r>
-      <w:proofErr w:type="spellStart"/>
-      <w:r>
-        <w:rPr>
-          <w:rFonts w:ascii="Times New Roman" w:eastAsia="Times New Roman" w:hAnsi="Times New Roman"/>
-          <w:sz w:val="24"/>
-          <w:szCs w:val="24"/>
-        </w:rPr>
-        <w:t>atas</w:t>
-      </w:r>
-      <w:proofErr w:type="spellEnd"/>
-      <w:r>
-        <w:rPr>
-          <w:rFonts w:ascii="Times New Roman" w:eastAsia="Times New Roman" w:hAnsi="Times New Roman"/>
-          <w:sz w:val="24"/>
-          <w:szCs w:val="24"/>
-        </w:rPr>
-        <w:t xml:space="preserve"> </w:t>
-      </w:r>
-      <w:proofErr w:type="spellStart"/>
-      <w:r>
-        <w:rPr>
-          <w:rFonts w:ascii="Times New Roman" w:eastAsia="Times New Roman" w:hAnsi="Times New Roman"/>
-          <w:sz w:val="24"/>
-          <w:szCs w:val="24"/>
-        </w:rPr>
-        <w:t>ilmu</w:t>
-      </w:r>
-      <w:proofErr w:type="spellEnd"/>
-      <w:r>
-        <w:rPr>
-          <w:rFonts w:ascii="Times New Roman" w:eastAsia="Times New Roman" w:hAnsi="Times New Roman"/>
-          <w:sz w:val="24"/>
-          <w:szCs w:val="24"/>
-        </w:rPr>
-        <w:t xml:space="preserve"> </w:t>
-      </w:r>
-      <w:proofErr w:type="spellStart"/>
-      <w:r>
-        <w:rPr>
-          <w:rFonts w:ascii="Times New Roman" w:eastAsia="Times New Roman" w:hAnsi="Times New Roman"/>
-          <w:sz w:val="24"/>
-          <w:szCs w:val="24"/>
-        </w:rPr>
-        <w:t>statistik</w:t>
-      </w:r>
-      <w:proofErr w:type="spellEnd"/>
-      <w:r>
-        <w:rPr>
-          <w:rFonts w:ascii="Times New Roman" w:eastAsia="Times New Roman" w:hAnsi="Times New Roman"/>
-          <w:sz w:val="24"/>
-          <w:szCs w:val="24"/>
-        </w:rPr>
-        <w:t xml:space="preserve">, </w:t>
-      </w:r>
-      <w:proofErr w:type="spellStart"/>
-      <w:r>
-        <w:rPr>
-          <w:rFonts w:ascii="Times New Roman" w:eastAsia="Times New Roman" w:hAnsi="Times New Roman"/>
-          <w:sz w:val="24"/>
-          <w:szCs w:val="24"/>
-        </w:rPr>
-        <w:t>matematika</w:t>
-      </w:r>
-      <w:proofErr w:type="spellEnd"/>
-      <w:r>
-        <w:rPr>
-          <w:rFonts w:ascii="Times New Roman" w:eastAsia="Times New Roman" w:hAnsi="Times New Roman"/>
-          <w:sz w:val="24"/>
-          <w:szCs w:val="24"/>
-        </w:rPr>
-        <w:t xml:space="preserve">, dan </w:t>
-      </w:r>
-      <w:proofErr w:type="spellStart"/>
-      <w:r>
-        <w:rPr>
-          <w:rFonts w:ascii="Times New Roman" w:eastAsia="Times New Roman" w:hAnsi="Times New Roman"/>
-          <w:sz w:val="24"/>
-          <w:szCs w:val="24"/>
-        </w:rPr>
-        <w:t>penambangan</w:t>
-      </w:r>
-      <w:proofErr w:type="spellEnd"/>
-      <w:r>
-        <w:rPr>
-          <w:rFonts w:ascii="Times New Roman" w:eastAsia="Times New Roman" w:hAnsi="Times New Roman"/>
-          <w:sz w:val="24"/>
-          <w:szCs w:val="24"/>
-        </w:rPr>
-        <w:t xml:space="preserve"> data, </w:t>
-      </w:r>
-      <w:proofErr w:type="spellStart"/>
-      <w:r>
-        <w:rPr>
-          <w:rFonts w:ascii="Times New Roman" w:eastAsia="Times New Roman" w:hAnsi="Times New Roman"/>
-          <w:sz w:val="24"/>
-          <w:szCs w:val="24"/>
-        </w:rPr>
-        <w:t>sehingga</w:t>
-      </w:r>
-      <w:proofErr w:type="spellEnd"/>
-      <w:r>
-        <w:rPr>
-          <w:rFonts w:ascii="Times New Roman" w:eastAsia="Times New Roman" w:hAnsi="Times New Roman"/>
-          <w:sz w:val="24"/>
-          <w:szCs w:val="24"/>
-        </w:rPr>
-        <w:t xml:space="preserve"> </w:t>
-      </w:r>
-      <w:proofErr w:type="spellStart"/>
-      <w:r>
-        <w:rPr>
-          <w:rFonts w:ascii="Times New Roman" w:eastAsia="Times New Roman" w:hAnsi="Times New Roman"/>
-          <w:sz w:val="24"/>
-          <w:szCs w:val="24"/>
-        </w:rPr>
-        <w:t>mesin</w:t>
-      </w:r>
-      <w:proofErr w:type="spellEnd"/>
-      <w:r>
-        <w:rPr>
-          <w:rFonts w:ascii="Times New Roman" w:eastAsia="Times New Roman" w:hAnsi="Times New Roman"/>
-          <w:sz w:val="24"/>
-          <w:szCs w:val="24"/>
-        </w:rPr>
-        <w:t xml:space="preserve"> </w:t>
-      </w:r>
-      <w:proofErr w:type="spellStart"/>
-      <w:r>
-        <w:rPr>
-          <w:rFonts w:ascii="Times New Roman" w:eastAsia="Times New Roman" w:hAnsi="Times New Roman"/>
-          <w:sz w:val="24"/>
-          <w:szCs w:val="24"/>
-        </w:rPr>
-        <w:t>dapat</w:t>
-      </w:r>
-      <w:proofErr w:type="spellEnd"/>
-      <w:r>
-        <w:rPr>
-          <w:rFonts w:ascii="Times New Roman" w:eastAsia="Times New Roman" w:hAnsi="Times New Roman"/>
-          <w:sz w:val="24"/>
-          <w:szCs w:val="24"/>
-        </w:rPr>
-        <w:t xml:space="preserve"> </w:t>
-      </w:r>
-      <w:proofErr w:type="spellStart"/>
-      <w:r>
-        <w:rPr>
-          <w:rFonts w:ascii="Times New Roman" w:eastAsia="Times New Roman" w:hAnsi="Times New Roman"/>
-          <w:sz w:val="24"/>
-          <w:szCs w:val="24"/>
-        </w:rPr>
-        <w:t>belajar</w:t>
-      </w:r>
-      <w:proofErr w:type="spellEnd"/>
-      <w:r>
-        <w:rPr>
-          <w:rFonts w:ascii="Times New Roman" w:eastAsia="Times New Roman" w:hAnsi="Times New Roman"/>
-          <w:sz w:val="24"/>
-          <w:szCs w:val="24"/>
-        </w:rPr>
-        <w:t xml:space="preserve"> </w:t>
-      </w:r>
-      <w:proofErr w:type="spellStart"/>
-      <w:r>
-        <w:rPr>
-          <w:rFonts w:ascii="Times New Roman" w:eastAsia="Times New Roman" w:hAnsi="Times New Roman"/>
-          <w:sz w:val="24"/>
-          <w:szCs w:val="24"/>
-        </w:rPr>
-        <w:t>menganalisis</w:t>
+        <w:t xml:space="preserve">Machine Learning </w:t>
+      </w:r>
+      <w:proofErr w:type="spellStart"/>
+      <w:r>
+        <w:rPr>
+          <w:rFonts w:ascii="Times New Roman" w:eastAsia="Times New Roman" w:hAnsi="Times New Roman"/>
+          <w:sz w:val="24"/>
+          <w:szCs w:val="24"/>
+        </w:rPr>
+        <w:t>adalah</w:t>
+      </w:r>
+      <w:proofErr w:type="spellEnd"/>
+      <w:r>
+        <w:rPr>
+          <w:rFonts w:ascii="Times New Roman" w:eastAsia="Times New Roman" w:hAnsi="Times New Roman"/>
+          <w:sz w:val="24"/>
+          <w:szCs w:val="24"/>
+        </w:rPr>
+        <w:t xml:space="preserve"> </w:t>
+      </w:r>
+      <w:proofErr w:type="spellStart"/>
+      <w:r>
+        <w:rPr>
+          <w:rFonts w:ascii="Times New Roman" w:eastAsia="Times New Roman" w:hAnsi="Times New Roman"/>
+          <w:sz w:val="24"/>
+          <w:szCs w:val="24"/>
+        </w:rPr>
+        <w:t>bagian</w:t>
+      </w:r>
+      <w:proofErr w:type="spellEnd"/>
+      <w:r>
+        <w:rPr>
+          <w:rFonts w:ascii="Times New Roman" w:eastAsia="Times New Roman" w:hAnsi="Times New Roman"/>
+          <w:sz w:val="24"/>
+          <w:szCs w:val="24"/>
+        </w:rPr>
+        <w:t xml:space="preserve"> </w:t>
+      </w:r>
+      <w:proofErr w:type="spellStart"/>
+      <w:r>
+        <w:rPr>
+          <w:rFonts w:ascii="Times New Roman" w:eastAsia="Times New Roman" w:hAnsi="Times New Roman"/>
+          <w:sz w:val="24"/>
+          <w:szCs w:val="24"/>
+        </w:rPr>
+        <w:t>dari</w:t>
+      </w:r>
+      <w:proofErr w:type="spellEnd"/>
+      <w:r>
+        <w:rPr>
+          <w:rFonts w:ascii="Times New Roman" w:eastAsia="Times New Roman" w:hAnsi="Times New Roman"/>
+          <w:sz w:val="24"/>
+          <w:szCs w:val="24"/>
+        </w:rPr>
+        <w:t xml:space="preserve"> </w:t>
+      </w:r>
+      <w:proofErr w:type="spellStart"/>
+      <w:r>
+        <w:rPr>
+          <w:rFonts w:ascii="Times New Roman" w:eastAsia="Times New Roman" w:hAnsi="Times New Roman"/>
+          <w:sz w:val="24"/>
+          <w:szCs w:val="24"/>
+        </w:rPr>
+        <w:t>kecerdasan</w:t>
+      </w:r>
+      <w:proofErr w:type="spellEnd"/>
+      <w:r>
+        <w:rPr>
+          <w:rFonts w:ascii="Times New Roman" w:eastAsia="Times New Roman" w:hAnsi="Times New Roman"/>
+          <w:sz w:val="24"/>
+          <w:szCs w:val="24"/>
+        </w:rPr>
+        <w:t xml:space="preserve"> </w:t>
+      </w:r>
+      <w:proofErr w:type="spellStart"/>
+      <w:r>
+        <w:rPr>
+          <w:rFonts w:ascii="Times New Roman" w:eastAsia="Times New Roman" w:hAnsi="Times New Roman"/>
+          <w:sz w:val="24"/>
+          <w:szCs w:val="24"/>
+        </w:rPr>
+        <w:t>buatan</w:t>
+      </w:r>
+      <w:proofErr w:type="spellEnd"/>
+      <w:r>
+        <w:rPr>
+          <w:rFonts w:ascii="Times New Roman" w:eastAsia="Times New Roman" w:hAnsi="Times New Roman"/>
+          <w:sz w:val="24"/>
+          <w:szCs w:val="24"/>
+        </w:rPr>
+        <w:t xml:space="preserve"> yang </w:t>
+      </w:r>
+      <w:proofErr w:type="spellStart"/>
+      <w:r>
+        <w:rPr>
+          <w:rFonts w:ascii="Times New Roman" w:eastAsia="Times New Roman" w:hAnsi="Times New Roman"/>
+          <w:sz w:val="24"/>
+          <w:szCs w:val="24"/>
+        </w:rPr>
+        <w:t>bertujuan</w:t>
+      </w:r>
+      <w:proofErr w:type="spellEnd"/>
+      <w:r>
+        <w:rPr>
+          <w:rFonts w:ascii="Times New Roman" w:eastAsia="Times New Roman" w:hAnsi="Times New Roman"/>
+          <w:sz w:val="24"/>
+          <w:szCs w:val="24"/>
+        </w:rPr>
+        <w:t xml:space="preserve"> </w:t>
+      </w:r>
+      <w:proofErr w:type="spellStart"/>
+      <w:r>
+        <w:rPr>
+          <w:rFonts w:ascii="Times New Roman" w:eastAsia="Times New Roman" w:hAnsi="Times New Roman"/>
+          <w:sz w:val="24"/>
+          <w:szCs w:val="24"/>
+        </w:rPr>
+        <w:t>untuk</w:t>
+      </w:r>
+      <w:proofErr w:type="spellEnd"/>
+      <w:r>
+        <w:rPr>
+          <w:rFonts w:ascii="Times New Roman" w:eastAsia="Times New Roman" w:hAnsi="Times New Roman"/>
+          <w:sz w:val="24"/>
+          <w:szCs w:val="24"/>
+        </w:rPr>
+        <w:t xml:space="preserve"> </w:t>
+      </w:r>
+      <w:proofErr w:type="spellStart"/>
+      <w:r>
+        <w:rPr>
+          <w:rFonts w:ascii="Times New Roman" w:eastAsia="Times New Roman" w:hAnsi="Times New Roman"/>
+          <w:sz w:val="24"/>
+          <w:szCs w:val="24"/>
+        </w:rPr>
+        <w:t>mengoptimalkan</w:t>
+      </w:r>
+      <w:proofErr w:type="spellEnd"/>
+      <w:r>
+        <w:rPr>
+          <w:rFonts w:ascii="Times New Roman" w:eastAsia="Times New Roman" w:hAnsi="Times New Roman"/>
+          <w:sz w:val="24"/>
+          <w:szCs w:val="24"/>
+        </w:rPr>
+        <w:t xml:space="preserve"> </w:t>
+      </w:r>
+      <w:proofErr w:type="spellStart"/>
+      <w:r>
+        <w:rPr>
+          <w:rFonts w:ascii="Times New Roman" w:eastAsia="Times New Roman" w:hAnsi="Times New Roman"/>
+          <w:sz w:val="24"/>
+          <w:szCs w:val="24"/>
+        </w:rPr>
+        <w:t>kinerja</w:t>
+      </w:r>
+      <w:proofErr w:type="spellEnd"/>
+      <w:r>
+        <w:rPr>
+          <w:rFonts w:ascii="Times New Roman" w:eastAsia="Times New Roman" w:hAnsi="Times New Roman"/>
+          <w:sz w:val="24"/>
+          <w:szCs w:val="24"/>
+        </w:rPr>
+        <w:t xml:space="preserve"> </w:t>
+      </w:r>
+      <w:proofErr w:type="spellStart"/>
+      <w:r>
+        <w:rPr>
+          <w:rFonts w:ascii="Times New Roman" w:eastAsia="Times New Roman" w:hAnsi="Times New Roman"/>
+          <w:sz w:val="24"/>
+          <w:szCs w:val="24"/>
+        </w:rPr>
+        <w:t>sistem</w:t>
+      </w:r>
+      <w:proofErr w:type="spellEnd"/>
+      <w:r>
+        <w:rPr>
+          <w:rFonts w:ascii="Times New Roman" w:eastAsia="Times New Roman" w:hAnsi="Times New Roman"/>
+          <w:sz w:val="24"/>
+          <w:szCs w:val="24"/>
+        </w:rPr>
+        <w:t xml:space="preserve"> </w:t>
+      </w:r>
+      <w:proofErr w:type="spellStart"/>
+      <w:r>
+        <w:rPr>
+          <w:rFonts w:ascii="Times New Roman" w:eastAsia="Times New Roman" w:hAnsi="Times New Roman"/>
+          <w:sz w:val="24"/>
+          <w:szCs w:val="24"/>
+        </w:rPr>
+        <w:t>dengan</w:t>
+      </w:r>
+      <w:proofErr w:type="spellEnd"/>
+      <w:r>
+        <w:rPr>
+          <w:rFonts w:ascii="Times New Roman" w:eastAsia="Times New Roman" w:hAnsi="Times New Roman"/>
+          <w:sz w:val="24"/>
+          <w:szCs w:val="24"/>
+        </w:rPr>
+        <w:t xml:space="preserve"> </w:t>
+      </w:r>
+      <w:proofErr w:type="spellStart"/>
+      <w:r>
+        <w:rPr>
+          <w:rFonts w:ascii="Times New Roman" w:eastAsia="Times New Roman" w:hAnsi="Times New Roman"/>
+          <w:sz w:val="24"/>
+          <w:szCs w:val="24"/>
+        </w:rPr>
+        <w:t>mempelajari</w:t>
       </w:r>
       <w:proofErr w:type="spellEnd"/>
       <w:r>
@@ -7259,96 +7082,16 @@
           <w:sz w:val="24"/>
           <w:szCs w:val="24"/>
         </w:rPr>
-        <w:t>tanpa</w:t>
-      </w:r>
-      <w:proofErr w:type="spellEnd"/>
-      <w:r>
-        <w:rPr>
-          <w:rFonts w:ascii="Times New Roman" w:eastAsia="Times New Roman" w:hAnsi="Times New Roman"/>
-          <w:sz w:val="24"/>
-          <w:szCs w:val="24"/>
-        </w:rPr>
-        <w:t xml:space="preserve"> </w:t>
-      </w:r>
-      <w:proofErr w:type="spellStart"/>
-      <w:r>
-        <w:rPr>
-          <w:rFonts w:ascii="Times New Roman" w:eastAsia="Times New Roman" w:hAnsi="Times New Roman"/>
-          <w:sz w:val="24"/>
-          <w:szCs w:val="24"/>
-        </w:rPr>
-        <w:t>harus</w:t>
-      </w:r>
-      <w:proofErr w:type="spellEnd"/>
-      <w:r>
-        <w:rPr>
-          <w:rFonts w:ascii="Times New Roman" w:eastAsia="Times New Roman" w:hAnsi="Times New Roman"/>
-          <w:sz w:val="24"/>
-          <w:szCs w:val="24"/>
-        </w:rPr>
-        <w:t xml:space="preserve"> </w:t>
-      </w:r>
-      <w:proofErr w:type="spellStart"/>
-      <w:r>
-        <w:rPr>
-          <w:rFonts w:ascii="Times New Roman" w:eastAsia="Times New Roman" w:hAnsi="Times New Roman"/>
-          <w:sz w:val="24"/>
-          <w:szCs w:val="24"/>
-        </w:rPr>
-        <w:t>diprogram</w:t>
-      </w:r>
-      <w:proofErr w:type="spellEnd"/>
-      <w:r>
-        <w:rPr>
-          <w:rFonts w:ascii="Times New Roman" w:eastAsia="Times New Roman" w:hAnsi="Times New Roman"/>
-          <w:sz w:val="24"/>
-          <w:szCs w:val="24"/>
-        </w:rPr>
-        <w:t xml:space="preserve"> </w:t>
-      </w:r>
-      <w:proofErr w:type="spellStart"/>
-      <w:r>
-        <w:rPr>
-          <w:rFonts w:ascii="Times New Roman" w:eastAsia="Times New Roman" w:hAnsi="Times New Roman"/>
-          <w:sz w:val="24"/>
-          <w:szCs w:val="24"/>
-        </w:rPr>
-        <w:t>secara</w:t>
-      </w:r>
-      <w:proofErr w:type="spellEnd"/>
-      <w:r>
-        <w:rPr>
-          <w:rFonts w:ascii="Times New Roman" w:eastAsia="Times New Roman" w:hAnsi="Times New Roman"/>
-          <w:sz w:val="24"/>
-          <w:szCs w:val="24"/>
-        </w:rPr>
-        <w:t xml:space="preserve"> </w:t>
-      </w:r>
-      <w:proofErr w:type="spellStart"/>
-      <w:r>
-        <w:rPr>
-          <w:rFonts w:ascii="Times New Roman" w:eastAsia="Times New Roman" w:hAnsi="Times New Roman"/>
-          <w:sz w:val="24"/>
-          <w:szCs w:val="24"/>
-        </w:rPr>
-        <w:t>khusus</w:t>
-      </w:r>
-      <w:proofErr w:type="spellEnd"/>
-      <w:r>
-        <w:rPr>
-          <w:rFonts w:ascii="Times New Roman" w:eastAsia="Times New Roman" w:hAnsi="Times New Roman"/>
-          <w:sz w:val="24"/>
-          <w:szCs w:val="24"/>
-        </w:rPr>
-        <w:t>.</w:t>
-      </w:r>
-      <w:r>
-        <w:rPr>
-          <w:rFonts w:ascii="Times New Roman" w:eastAsia="Times New Roman" w:hAnsi="Times New Roman"/>
-          <w:sz w:val="24"/>
-          <w:szCs w:val="24"/>
-        </w:rPr>
-        <w:t xml:space="preserve"> </w:t>
+        <w:t>sampel</w:t>
+      </w:r>
+      <w:proofErr w:type="spellEnd"/>
+      <w:r>
+        <w:rPr>
+          <w:rFonts w:ascii="Times New Roman" w:eastAsia="Times New Roman" w:hAnsi="Times New Roman"/>
+          <w:sz w:val="24"/>
+          <w:szCs w:val="24"/>
+        </w:rPr>
+        <w:t xml:space="preserve"> yang</w:t>
       </w:r>
       <w:r>
         <w:rPr>
@@ -7358,6 +7101,320 @@
           <w:sz w:val="24"/>
           <w:szCs w:val="24"/>
         </w:rPr>
+        <w:t xml:space="preserve"> </w:t>
+      </w:r>
+      <w:proofErr w:type="spellStart"/>
+      <w:r>
+        <w:rPr>
+          <w:rFonts w:ascii="Times New Roman" w:eastAsia="Times New Roman" w:hAnsi="Times New Roman"/>
+          <w:sz w:val="24"/>
+          <w:szCs w:val="24"/>
+        </w:rPr>
+        <w:t>dibangun</w:t>
+      </w:r>
+      <w:proofErr w:type="spellEnd"/>
+      <w:r>
+        <w:rPr>
+          <w:rFonts w:ascii="Times New Roman" w:eastAsia="Times New Roman" w:hAnsi="Times New Roman"/>
+          <w:sz w:val="24"/>
+          <w:szCs w:val="24"/>
+        </w:rPr>
+        <w:t xml:space="preserve"> di </w:t>
+      </w:r>
+      <w:proofErr w:type="spellStart"/>
+      <w:r>
+        <w:rPr>
+          <w:rFonts w:ascii="Times New Roman" w:eastAsia="Times New Roman" w:hAnsi="Times New Roman"/>
+          <w:sz w:val="24"/>
+          <w:szCs w:val="24"/>
+        </w:rPr>
+        <w:t>atas</w:t>
+      </w:r>
+      <w:proofErr w:type="spellEnd"/>
+      <w:r>
+        <w:rPr>
+          <w:rFonts w:ascii="Times New Roman" w:eastAsia="Times New Roman" w:hAnsi="Times New Roman"/>
+          <w:sz w:val="24"/>
+          <w:szCs w:val="24"/>
+        </w:rPr>
+        <w:t xml:space="preserve"> </w:t>
+      </w:r>
+      <w:proofErr w:type="spellStart"/>
+      <w:r>
+        <w:rPr>
+          <w:rFonts w:ascii="Times New Roman" w:eastAsia="Times New Roman" w:hAnsi="Times New Roman"/>
+          <w:sz w:val="24"/>
+          <w:szCs w:val="24"/>
+        </w:rPr>
+        <w:t>ilmu</w:t>
+      </w:r>
+      <w:proofErr w:type="spellEnd"/>
+      <w:r>
+        <w:rPr>
+          <w:rFonts w:ascii="Times New Roman" w:eastAsia="Times New Roman" w:hAnsi="Times New Roman"/>
+          <w:sz w:val="24"/>
+          <w:szCs w:val="24"/>
+        </w:rPr>
+        <w:t xml:space="preserve"> </w:t>
+      </w:r>
+      <w:proofErr w:type="spellStart"/>
+      <w:r>
+        <w:rPr>
+          <w:rFonts w:ascii="Times New Roman" w:eastAsia="Times New Roman" w:hAnsi="Times New Roman"/>
+          <w:sz w:val="24"/>
+          <w:szCs w:val="24"/>
+        </w:rPr>
+        <w:t>statistik</w:t>
+      </w:r>
+      <w:proofErr w:type="spellEnd"/>
+      <w:r>
+        <w:rPr>
+          <w:rFonts w:ascii="Times New Roman" w:eastAsia="Times New Roman" w:hAnsi="Times New Roman"/>
+          <w:sz w:val="24"/>
+          <w:szCs w:val="24"/>
+        </w:rPr>
+        <w:t xml:space="preserve">, </w:t>
+      </w:r>
+      <w:proofErr w:type="spellStart"/>
+      <w:r>
+        <w:rPr>
+          <w:rFonts w:ascii="Times New Roman" w:eastAsia="Times New Roman" w:hAnsi="Times New Roman"/>
+          <w:sz w:val="24"/>
+          <w:szCs w:val="24"/>
+        </w:rPr>
+        <w:t>matematika</w:t>
+      </w:r>
+      <w:proofErr w:type="spellEnd"/>
+      <w:r>
+        <w:rPr>
+          <w:rFonts w:ascii="Times New Roman" w:eastAsia="Times New Roman" w:hAnsi="Times New Roman"/>
+          <w:sz w:val="24"/>
+          <w:szCs w:val="24"/>
+        </w:rPr>
+        <w:t xml:space="preserve">, dan </w:t>
+      </w:r>
+      <w:proofErr w:type="spellStart"/>
+      <w:r>
+        <w:rPr>
+          <w:rFonts w:ascii="Times New Roman" w:eastAsia="Times New Roman" w:hAnsi="Times New Roman"/>
+          <w:sz w:val="24"/>
+          <w:szCs w:val="24"/>
+        </w:rPr>
+        <w:t>penambangan</w:t>
+      </w:r>
+      <w:proofErr w:type="spellEnd"/>
+      <w:r>
+        <w:rPr>
+          <w:rFonts w:ascii="Times New Roman" w:eastAsia="Times New Roman" w:hAnsi="Times New Roman"/>
+          <w:sz w:val="24"/>
+          <w:szCs w:val="24"/>
+        </w:rPr>
+        <w:t xml:space="preserve"> data</w:t>
+      </w:r>
+      <w:r>
+        <w:rPr>
+          <w:rFonts w:ascii="Times New Roman" w:eastAsia="Times New Roman" w:hAnsi="Times New Roman"/>
+          <w:sz w:val="24"/>
+          <w:szCs w:val="24"/>
+        </w:rPr>
+        <w:t xml:space="preserve"> </w:t>
+      </w:r>
+      <w:proofErr w:type="spellStart"/>
+      <w:r>
+        <w:rPr>
+          <w:rFonts w:ascii="Times New Roman" w:eastAsia="Times New Roman" w:hAnsi="Times New Roman"/>
+          <w:sz w:val="24"/>
+          <w:szCs w:val="24"/>
+        </w:rPr>
+        <w:t>sehingga</w:t>
+      </w:r>
+      <w:proofErr w:type="spellEnd"/>
+      <w:r>
+        <w:rPr>
+          <w:rFonts w:ascii="Times New Roman" w:eastAsia="Times New Roman" w:hAnsi="Times New Roman"/>
+          <w:sz w:val="24"/>
+          <w:szCs w:val="24"/>
+        </w:rPr>
+        <w:t xml:space="preserve"> </w:t>
+      </w:r>
+      <w:proofErr w:type="spellStart"/>
+      <w:r>
+        <w:rPr>
+          <w:rFonts w:ascii="Times New Roman" w:eastAsia="Times New Roman" w:hAnsi="Times New Roman"/>
+          <w:sz w:val="24"/>
+          <w:szCs w:val="24"/>
+        </w:rPr>
+        <w:t>mesin</w:t>
+      </w:r>
+      <w:proofErr w:type="spellEnd"/>
+      <w:r>
+        <w:rPr>
+          <w:rFonts w:ascii="Times New Roman" w:eastAsia="Times New Roman" w:hAnsi="Times New Roman"/>
+          <w:sz w:val="24"/>
+          <w:szCs w:val="24"/>
+        </w:rPr>
+        <w:t xml:space="preserve"> </w:t>
+      </w:r>
+      <w:proofErr w:type="spellStart"/>
+      <w:r>
+        <w:rPr>
+          <w:rFonts w:ascii="Times New Roman" w:eastAsia="Times New Roman" w:hAnsi="Times New Roman"/>
+          <w:sz w:val="24"/>
+          <w:szCs w:val="24"/>
+        </w:rPr>
+        <w:t>dapat</w:t>
+      </w:r>
+      <w:proofErr w:type="spellEnd"/>
+      <w:r>
+        <w:rPr>
+          <w:rFonts w:ascii="Times New Roman" w:eastAsia="Times New Roman" w:hAnsi="Times New Roman"/>
+          <w:sz w:val="24"/>
+          <w:szCs w:val="24"/>
+        </w:rPr>
+        <w:t xml:space="preserve"> </w:t>
+      </w:r>
+      <w:proofErr w:type="spellStart"/>
+      <w:r>
+        <w:rPr>
+          <w:rFonts w:ascii="Times New Roman" w:eastAsia="Times New Roman" w:hAnsi="Times New Roman"/>
+          <w:sz w:val="24"/>
+          <w:szCs w:val="24"/>
+        </w:rPr>
+        <w:t>belajar</w:t>
+      </w:r>
+      <w:proofErr w:type="spellEnd"/>
+      <w:r>
+        <w:rPr>
+          <w:rFonts w:ascii="Times New Roman" w:eastAsia="Times New Roman" w:hAnsi="Times New Roman"/>
+          <w:sz w:val="24"/>
+          <w:szCs w:val="24"/>
+        </w:rPr>
+        <w:t xml:space="preserve"> </w:t>
+      </w:r>
+      <w:proofErr w:type="spellStart"/>
+      <w:r>
+        <w:rPr>
+          <w:rFonts w:ascii="Times New Roman" w:eastAsia="Times New Roman" w:hAnsi="Times New Roman"/>
+          <w:sz w:val="24"/>
+          <w:szCs w:val="24"/>
+        </w:rPr>
+        <w:t>menganalisis</w:t>
+      </w:r>
+      <w:proofErr w:type="spellEnd"/>
+      <w:r>
+        <w:rPr>
+          <w:rFonts w:ascii="Times New Roman" w:eastAsia="Times New Roman" w:hAnsi="Times New Roman"/>
+          <w:sz w:val="24"/>
+          <w:szCs w:val="24"/>
+        </w:rPr>
+        <w:t xml:space="preserve"> data </w:t>
+      </w:r>
+      <w:proofErr w:type="spellStart"/>
+      <w:r>
+        <w:rPr>
+          <w:rFonts w:ascii="Times New Roman" w:eastAsia="Times New Roman" w:hAnsi="Times New Roman"/>
+          <w:sz w:val="24"/>
+          <w:szCs w:val="24"/>
+        </w:rPr>
+        <w:t>tanpa</w:t>
+      </w:r>
+      <w:proofErr w:type="spellEnd"/>
+      <w:r>
+        <w:rPr>
+          <w:rFonts w:ascii="Times New Roman" w:eastAsia="Times New Roman" w:hAnsi="Times New Roman"/>
+          <w:sz w:val="24"/>
+          <w:szCs w:val="24"/>
+        </w:rPr>
+        <w:t xml:space="preserve"> </w:t>
+      </w:r>
+      <w:proofErr w:type="spellStart"/>
+      <w:r>
+        <w:rPr>
+          <w:rFonts w:ascii="Times New Roman" w:eastAsia="Times New Roman" w:hAnsi="Times New Roman"/>
+          <w:sz w:val="24"/>
+          <w:szCs w:val="24"/>
+        </w:rPr>
+        <w:t>harus</w:t>
+      </w:r>
+      <w:proofErr w:type="spellEnd"/>
+      <w:r>
+        <w:rPr>
+          <w:rFonts w:ascii="Times New Roman" w:eastAsia="Times New Roman" w:hAnsi="Times New Roman"/>
+          <w:sz w:val="24"/>
+          <w:szCs w:val="24"/>
+        </w:rPr>
+        <w:t xml:space="preserve"> </w:t>
+      </w:r>
+      <w:proofErr w:type="spellStart"/>
+      <w:r>
+        <w:rPr>
+          <w:rFonts w:ascii="Times New Roman" w:eastAsia="Times New Roman" w:hAnsi="Times New Roman"/>
+          <w:sz w:val="24"/>
+          <w:szCs w:val="24"/>
+        </w:rPr>
+        <w:t>diprogram</w:t>
+      </w:r>
+      <w:proofErr w:type="spellEnd"/>
+      <w:r>
+        <w:rPr>
+          <w:rFonts w:ascii="Times New Roman" w:eastAsia="Times New Roman" w:hAnsi="Times New Roman"/>
+          <w:sz w:val="24"/>
+          <w:szCs w:val="24"/>
+        </w:rPr>
+        <w:t xml:space="preserve"> </w:t>
+      </w:r>
+      <w:proofErr w:type="spellStart"/>
+      <w:r>
+        <w:rPr>
+          <w:rFonts w:ascii="Times New Roman" w:eastAsia="Times New Roman" w:hAnsi="Times New Roman"/>
+          <w:sz w:val="24"/>
+          <w:szCs w:val="24"/>
+        </w:rPr>
+        <w:t>secara</w:t>
+      </w:r>
+      <w:proofErr w:type="spellEnd"/>
+      <w:r>
+        <w:rPr>
+          <w:rFonts w:ascii="Times New Roman" w:eastAsia="Times New Roman" w:hAnsi="Times New Roman"/>
+          <w:sz w:val="24"/>
+          <w:szCs w:val="24"/>
+        </w:rPr>
+        <w:t xml:space="preserve"> </w:t>
+      </w:r>
+      <w:proofErr w:type="spellStart"/>
+      <w:r>
+        <w:rPr>
+          <w:rFonts w:ascii="Times New Roman" w:eastAsia="Times New Roman" w:hAnsi="Times New Roman"/>
+          <w:sz w:val="24"/>
+          <w:szCs w:val="24"/>
+        </w:rPr>
+        <w:t>khusus</w:t>
+      </w:r>
+      <w:proofErr w:type="spellEnd"/>
+      <w:r>
+        <w:rPr>
+          <w:rFonts w:ascii="Times New Roman" w:eastAsia="Times New Roman" w:hAnsi="Times New Roman"/>
+          <w:sz w:val="24"/>
+          <w:szCs w:val="24"/>
+        </w:rPr>
+        <w:t>.</w:t>
+      </w:r>
+      <w:r>
+        <w:rPr>
+          <w:rFonts w:ascii="Times New Roman" w:eastAsia="Times New Roman" w:hAnsi="Times New Roman"/>
+          <w:sz w:val="24"/>
+          <w:szCs w:val="24"/>
+        </w:rPr>
+        <w:t xml:space="preserve"> </w:t>
+      </w:r>
+      <w:r>
+        <w:rPr>
+          <w:rFonts w:ascii="Times New Roman" w:eastAsia="Times New Roman" w:hAnsi="Times New Roman"/>
+          <w:i/>
+          <w:iCs/>
+          <w:sz w:val="24"/>
+          <w:szCs w:val="24"/>
+        </w:rPr>
         <w:t xml:space="preserve">Machine Learning </w:t>
       </w:r>
       <w:proofErr w:type="spellStart"/>
@@ -7421,61 +7478,79 @@
           <w:sz w:val="24"/>
           <w:szCs w:val="24"/>
         </w:rPr>
-        <w:t>mengatasi</w:t>
-      </w:r>
-      <w:proofErr w:type="spellEnd"/>
-      <w:r>
-        <w:rPr>
-          <w:rFonts w:ascii="Times New Roman" w:eastAsia="Times New Roman" w:hAnsi="Times New Roman"/>
-          <w:sz w:val="24"/>
-          <w:szCs w:val="24"/>
-        </w:rPr>
-        <w:t xml:space="preserve"> </w:t>
-      </w:r>
-      <w:proofErr w:type="spellStart"/>
-      <w:r>
-        <w:rPr>
-          <w:rFonts w:ascii="Times New Roman" w:eastAsia="Times New Roman" w:hAnsi="Times New Roman"/>
-          <w:sz w:val="24"/>
-          <w:szCs w:val="24"/>
-        </w:rPr>
-        <w:t>banyak</w:t>
-      </w:r>
-      <w:proofErr w:type="spellEnd"/>
-      <w:r>
-        <w:rPr>
-          <w:rFonts w:ascii="Times New Roman" w:eastAsia="Times New Roman" w:hAnsi="Times New Roman"/>
-          <w:sz w:val="24"/>
-          <w:szCs w:val="24"/>
-        </w:rPr>
-        <w:t xml:space="preserve"> </w:t>
-      </w:r>
-      <w:proofErr w:type="spellStart"/>
-      <w:r>
-        <w:rPr>
-          <w:rFonts w:ascii="Times New Roman" w:eastAsia="Times New Roman" w:hAnsi="Times New Roman"/>
-          <w:sz w:val="24"/>
-          <w:szCs w:val="24"/>
-        </w:rPr>
-        <w:t>masalah</w:t>
-      </w:r>
-      <w:proofErr w:type="spellEnd"/>
-      <w:r>
-        <w:rPr>
-          <w:rFonts w:ascii="Times New Roman" w:eastAsia="Times New Roman" w:hAnsi="Times New Roman"/>
-          <w:sz w:val="24"/>
-          <w:szCs w:val="24"/>
-        </w:rPr>
-        <w:t xml:space="preserve"> </w:t>
-      </w:r>
-      <w:proofErr w:type="spellStart"/>
-      <w:r>
-        <w:rPr>
-          <w:rFonts w:ascii="Times New Roman" w:eastAsia="Times New Roman" w:hAnsi="Times New Roman"/>
-          <w:sz w:val="24"/>
-          <w:szCs w:val="24"/>
-        </w:rPr>
-        <w:t>seputar</w:t>
+        <w:t>mendapatkan</w:t>
+      </w:r>
+      <w:proofErr w:type="spellEnd"/>
+      <w:r>
+        <w:rPr>
+          <w:rFonts w:ascii="Times New Roman" w:eastAsia="Times New Roman" w:hAnsi="Times New Roman"/>
+          <w:sz w:val="24"/>
+          <w:szCs w:val="24"/>
+        </w:rPr>
+        <w:t xml:space="preserve"> </w:t>
+      </w:r>
+      <w:proofErr w:type="spellStart"/>
+      <w:r>
+        <w:rPr>
+          <w:rFonts w:ascii="Times New Roman" w:eastAsia="Times New Roman" w:hAnsi="Times New Roman"/>
+          <w:sz w:val="24"/>
+          <w:szCs w:val="24"/>
+        </w:rPr>
+        <w:t>wawasan</w:t>
+      </w:r>
+      <w:proofErr w:type="spellEnd"/>
+      <w:r>
+        <w:rPr>
+          <w:rFonts w:ascii="Times New Roman" w:eastAsia="Times New Roman" w:hAnsi="Times New Roman"/>
+          <w:sz w:val="24"/>
+          <w:szCs w:val="24"/>
+        </w:rPr>
+        <w:t xml:space="preserve"> </w:t>
+      </w:r>
+      <w:proofErr w:type="spellStart"/>
+      <w:r>
+        <w:rPr>
+          <w:rFonts w:ascii="Times New Roman" w:eastAsia="Times New Roman" w:hAnsi="Times New Roman"/>
+          <w:sz w:val="24"/>
+          <w:szCs w:val="24"/>
+        </w:rPr>
+        <w:t>dari</w:t>
+      </w:r>
+      <w:proofErr w:type="spellEnd"/>
+      <w:r>
+        <w:rPr>
+          <w:rFonts w:ascii="Times New Roman" w:eastAsia="Times New Roman" w:hAnsi="Times New Roman"/>
+          <w:sz w:val="24"/>
+          <w:szCs w:val="24"/>
+        </w:rPr>
+        <w:t xml:space="preserve"> </w:t>
+      </w:r>
+      <w:proofErr w:type="spellStart"/>
+      <w:r>
+        <w:rPr>
+          <w:rFonts w:ascii="Times New Roman" w:eastAsia="Times New Roman" w:hAnsi="Times New Roman"/>
+          <w:sz w:val="24"/>
+          <w:szCs w:val="24"/>
+        </w:rPr>
+        <w:t>berbagai</w:t>
+      </w:r>
+      <w:proofErr w:type="spellEnd"/>
+      <w:r>
+        <w:rPr>
+          <w:rFonts w:ascii="Times New Roman" w:eastAsia="Times New Roman" w:hAnsi="Times New Roman"/>
+          <w:sz w:val="24"/>
+          <w:szCs w:val="24"/>
+        </w:rPr>
+        <w:t xml:space="preserve"> </w:t>
+      </w:r>
+      <w:proofErr w:type="spellStart"/>
+      <w:r>
+        <w:rPr>
+          <w:rFonts w:ascii="Times New Roman" w:eastAsia="Times New Roman" w:hAnsi="Times New Roman"/>
+          <w:sz w:val="24"/>
+          <w:szCs w:val="24"/>
+        </w:rPr>
+        <w:t>jenis</w:t>
       </w:r>
       <w:proofErr w:type="spellEnd"/>
       <w:r>
@@ -7502,78 +7577,6 @@
           <w:sz w:val="24"/>
           <w:szCs w:val="24"/>
         </w:rPr>
-        <w:t xml:space="preserve"> </w:t>
-      </w:r>
-      <w:proofErr w:type="spellStart"/>
-      <w:r>
-        <w:rPr>
-          <w:rFonts w:ascii="Times New Roman" w:eastAsia="Times New Roman" w:hAnsi="Times New Roman"/>
-          <w:sz w:val="24"/>
-          <w:szCs w:val="24"/>
-        </w:rPr>
-        <w:t>mencari</w:t>
-      </w:r>
-      <w:proofErr w:type="spellEnd"/>
-      <w:r>
-        <w:rPr>
-          <w:rFonts w:ascii="Times New Roman" w:eastAsia="Times New Roman" w:hAnsi="Times New Roman"/>
-          <w:sz w:val="24"/>
-          <w:szCs w:val="24"/>
-        </w:rPr>
-        <w:t xml:space="preserve"> </w:t>
-      </w:r>
-      <w:proofErr w:type="spellStart"/>
-      <w:r>
-        <w:rPr>
-          <w:rFonts w:ascii="Times New Roman" w:eastAsia="Times New Roman" w:hAnsi="Times New Roman"/>
-          <w:sz w:val="24"/>
-          <w:szCs w:val="24"/>
-        </w:rPr>
-        <w:t>wawasan</w:t>
-      </w:r>
-      <w:proofErr w:type="spellEnd"/>
-      <w:r>
-        <w:rPr>
-          <w:rFonts w:ascii="Times New Roman" w:eastAsia="Times New Roman" w:hAnsi="Times New Roman"/>
-          <w:sz w:val="24"/>
-          <w:szCs w:val="24"/>
-        </w:rPr>
-        <w:t xml:space="preserve"> </w:t>
-      </w:r>
-      <w:proofErr w:type="spellStart"/>
-      <w:r>
-        <w:rPr>
-          <w:rFonts w:ascii="Times New Roman" w:eastAsia="Times New Roman" w:hAnsi="Times New Roman"/>
-          <w:sz w:val="24"/>
-          <w:szCs w:val="24"/>
-        </w:rPr>
-        <w:t>dari</w:t>
-      </w:r>
-      <w:proofErr w:type="spellEnd"/>
-      <w:r>
-        <w:rPr>
-          <w:rFonts w:ascii="Times New Roman" w:eastAsia="Times New Roman" w:hAnsi="Times New Roman"/>
-          <w:sz w:val="24"/>
-          <w:szCs w:val="24"/>
-        </w:rPr>
-        <w:t xml:space="preserve"> </w:t>
-      </w:r>
-      <w:proofErr w:type="spellStart"/>
-      <w:r>
-        <w:rPr>
-          <w:rFonts w:ascii="Times New Roman" w:eastAsia="Times New Roman" w:hAnsi="Times New Roman"/>
-          <w:sz w:val="24"/>
-          <w:szCs w:val="24"/>
-        </w:rPr>
-        <w:t>sebuah</w:t>
-      </w:r>
-      <w:proofErr w:type="spellEnd"/>
-      <w:r>
-        <w:rPr>
-          <w:rFonts w:ascii="Times New Roman" w:eastAsia="Times New Roman" w:hAnsi="Times New Roman"/>
-          <w:sz w:val="24"/>
-          <w:szCs w:val="24"/>
-        </w:rPr>
         <w:t xml:space="preserve"> data </w:t>
       </w:r>
       <w:proofErr w:type="spellStart"/>
@@ -7646,16 +7649,34 @@
           <w:sz w:val="24"/>
           <w:szCs w:val="24"/>
         </w:rPr>
-        <w:t xml:space="preserve">, </w:t>
-      </w:r>
-      <w:proofErr w:type="spellStart"/>
-      <w:r>
-        <w:rPr>
-          <w:rFonts w:ascii="Times New Roman" w:eastAsia="Times New Roman" w:hAnsi="Times New Roman"/>
-          <w:sz w:val="24"/>
-          <w:szCs w:val="24"/>
-        </w:rPr>
-        <w:t>dari</w:t>
+        <w:t xml:space="preserve">, data </w:t>
+      </w:r>
+      <w:proofErr w:type="spellStart"/>
+      <w:r>
+        <w:rPr>
+          <w:rFonts w:ascii="Times New Roman" w:eastAsia="Times New Roman" w:hAnsi="Times New Roman"/>
+          <w:sz w:val="24"/>
+          <w:szCs w:val="24"/>
+        </w:rPr>
+        <w:t>terstruktur</w:t>
+      </w:r>
+      <w:proofErr w:type="spellEnd"/>
+      <w:r>
+        <w:rPr>
+          <w:rFonts w:ascii="Times New Roman" w:eastAsia="Times New Roman" w:hAnsi="Times New Roman"/>
+          <w:sz w:val="24"/>
+          <w:szCs w:val="24"/>
+        </w:rPr>
+        <w:t xml:space="preserve"> </w:t>
+      </w:r>
+      <w:proofErr w:type="spellStart"/>
+      <w:r>
+        <w:rPr>
+          <w:rFonts w:ascii="Times New Roman" w:eastAsia="Times New Roman" w:hAnsi="Times New Roman"/>
+          <w:sz w:val="24"/>
+          <w:szCs w:val="24"/>
+        </w:rPr>
+        <w:t>hingga</w:t>
       </w:r>
       <w:proofErr w:type="spellEnd"/>
       <w:r>
@@ -7673,6 +7694,42 @@
           <w:sz w:val="24"/>
           <w:szCs w:val="24"/>
         </w:rPr>
+        <w:t>tidak</w:t>
+      </w:r>
+      <w:proofErr w:type="spellEnd"/>
+      <w:r>
+        <w:rPr>
+          <w:rFonts w:ascii="Times New Roman" w:eastAsia="Times New Roman" w:hAnsi="Times New Roman"/>
+          <w:sz w:val="24"/>
+          <w:szCs w:val="24"/>
+        </w:rPr>
+        <w:t xml:space="preserve"> </w:t>
+      </w:r>
+      <w:proofErr w:type="spellStart"/>
+      <w:r>
+        <w:rPr>
+          <w:rFonts w:ascii="Times New Roman" w:eastAsia="Times New Roman" w:hAnsi="Times New Roman"/>
+          <w:sz w:val="24"/>
+          <w:szCs w:val="24"/>
+        </w:rPr>
+        <w:t>terstruktur</w:t>
+      </w:r>
+      <w:proofErr w:type="spellEnd"/>
+      <w:r>
+        <w:rPr>
+          <w:rFonts w:ascii="Times New Roman" w:eastAsia="Times New Roman" w:hAnsi="Times New Roman"/>
+          <w:sz w:val="24"/>
+          <w:szCs w:val="24"/>
+        </w:rPr>
+        <w:t xml:space="preserve">, data </w:t>
+      </w:r>
+      <w:proofErr w:type="spellStart"/>
+      <w:r>
+        <w:rPr>
+          <w:rFonts w:ascii="Times New Roman" w:eastAsia="Times New Roman" w:hAnsi="Times New Roman"/>
+          <w:sz w:val="24"/>
+          <w:szCs w:val="24"/>
+        </w:rPr>
         <w:t>regresi</w:t>
       </w:r>
       <w:proofErr w:type="spellEnd"/>
@@ -7682,50 +7739,6 @@
           <w:sz w:val="24"/>
           <w:szCs w:val="24"/>
         </w:rPr>
-        <w:t xml:space="preserve"> </w:t>
-      </w:r>
-      <w:proofErr w:type="spellStart"/>
-      <w:r>
-        <w:rPr>
-          <w:rFonts w:ascii="Times New Roman" w:eastAsia="Times New Roman" w:hAnsi="Times New Roman"/>
-          <w:sz w:val="24"/>
-          <w:szCs w:val="24"/>
-        </w:rPr>
-        <w:t>hingga</w:t>
-      </w:r>
-      <w:proofErr w:type="spellEnd"/>
-      <w:r>
-        <w:rPr>
-          <w:rFonts w:ascii="Times New Roman" w:eastAsia="Times New Roman" w:hAnsi="Times New Roman"/>
-          <w:sz w:val="24"/>
-          <w:szCs w:val="24"/>
-        </w:rPr>
-        <w:t xml:space="preserve"> data </w:t>
-      </w:r>
-      <w:proofErr w:type="spellStart"/>
-      <w:r>
-        <w:rPr>
-          <w:rFonts w:ascii="Times New Roman" w:eastAsia="Times New Roman" w:hAnsi="Times New Roman"/>
-          <w:sz w:val="24"/>
-          <w:szCs w:val="24"/>
-        </w:rPr>
-        <w:t>k</w:t>
-      </w:r>
-      <w:r>
-        <w:rPr>
-          <w:rFonts w:ascii="Times New Roman" w:eastAsia="Times New Roman" w:hAnsi="Times New Roman"/>
-          <w:sz w:val="24"/>
-          <w:szCs w:val="24"/>
-        </w:rPr>
-        <w:t>lasifikasi</w:t>
-      </w:r>
-      <w:proofErr w:type="spellEnd"/>
-      <w:r>
-        <w:rPr>
-          <w:rFonts w:ascii="Times New Roman" w:eastAsia="Times New Roman" w:hAnsi="Times New Roman"/>
-          <w:sz w:val="24"/>
-          <w:szCs w:val="24"/>
-        </w:rPr>
         <w:t xml:space="preserve"> dan lain </w:t>
       </w:r>
       <w:proofErr w:type="spellStart"/>
@@ -7744,7 +7757,71 @@
           <w:sz w:val="24"/>
           <w:szCs w:val="24"/>
         </w:rPr>
-        <w:t>.</w:t>
+        <w:t xml:space="preserve"> </w:t>
+      </w:r>
+      <w:proofErr w:type="spellStart"/>
+      <w:r>
+        <w:rPr>
+          <w:rFonts w:ascii="Times New Roman" w:eastAsia="Times New Roman" w:hAnsi="Times New Roman"/>
+          <w:sz w:val="24"/>
+          <w:szCs w:val="24"/>
+        </w:rPr>
+        <w:t>dapat</w:t>
+      </w:r>
+      <w:proofErr w:type="spellEnd"/>
+      <w:r>
+        <w:rPr>
+          <w:rFonts w:ascii="Times New Roman" w:eastAsia="Times New Roman" w:hAnsi="Times New Roman"/>
+          <w:sz w:val="24"/>
+          <w:szCs w:val="24"/>
+        </w:rPr>
+        <w:t xml:space="preserve"> </w:t>
+      </w:r>
+      <w:proofErr w:type="spellStart"/>
+      <w:r>
+        <w:rPr>
+          <w:rFonts w:ascii="Times New Roman" w:eastAsia="Times New Roman" w:hAnsi="Times New Roman"/>
+          <w:sz w:val="24"/>
+          <w:szCs w:val="24"/>
+        </w:rPr>
+        <w:t>ditangani</w:t>
+      </w:r>
+      <w:proofErr w:type="spellEnd"/>
+      <w:r>
+        <w:rPr>
+          <w:rFonts w:ascii="Times New Roman" w:eastAsia="Times New Roman" w:hAnsi="Times New Roman"/>
+          <w:sz w:val="24"/>
+          <w:szCs w:val="24"/>
+        </w:rPr>
+        <w:t xml:space="preserve"> </w:t>
+      </w:r>
+      <w:proofErr w:type="spellStart"/>
+      <w:r>
+        <w:rPr>
+          <w:rFonts w:ascii="Times New Roman" w:eastAsia="Times New Roman" w:hAnsi="Times New Roman"/>
+          <w:sz w:val="24"/>
+          <w:szCs w:val="24"/>
+        </w:rPr>
+        <w:t>menggunakan</w:t>
+      </w:r>
+      <w:proofErr w:type="spellEnd"/>
+      <w:r>
+        <w:rPr>
+          <w:rFonts w:ascii="Times New Roman" w:eastAsia="Times New Roman" w:hAnsi="Times New Roman"/>
+          <w:sz w:val="24"/>
+          <w:szCs w:val="24"/>
+        </w:rPr>
+        <w:t xml:space="preserve"> </w:t>
+      </w:r>
+      <w:r>
+        <w:rPr>
+          <w:rFonts w:ascii="Times New Roman" w:eastAsia="Times New Roman" w:hAnsi="Times New Roman"/>
+          <w:i/>
+          <w:iCs/>
+          <w:sz w:val="24"/>
+          <w:szCs w:val="24"/>
+        </w:rPr>
+        <w:t>machine learning</w:t>
       </w:r>
       <w:r>
         <w:rPr>
@@ -8502,7 +8579,33 @@
           <w:sz w:val="24"/>
           <w:szCs w:val="24"/>
         </w:rPr>
-        <w:t xml:space="preserve"> dan </w:t>
+        <w:t xml:space="preserve"> dan</w:t>
+      </w:r>
+      <w:r>
+        <w:rPr>
+          <w:rFonts w:ascii="Times New Roman" w:eastAsia="Times New Roman" w:hAnsi="Times New Roman"/>
+          <w:sz w:val="24"/>
+          <w:szCs w:val="24"/>
+        </w:rPr>
+        <w:t xml:space="preserve"> </w:t>
+      </w:r>
+      <w:proofErr w:type="spellStart"/>
+      <w:r>
+        <w:rPr>
+          <w:rFonts w:ascii="Times New Roman" w:eastAsia="Times New Roman" w:hAnsi="Times New Roman"/>
+          <w:sz w:val="24"/>
+          <w:szCs w:val="24"/>
+        </w:rPr>
+        <w:t>dapat</w:t>
+      </w:r>
+      <w:proofErr w:type="spellEnd"/>
+      <w:r>
+        <w:rPr>
+          <w:rFonts w:ascii="Times New Roman" w:eastAsia="Times New Roman" w:hAnsi="Times New Roman"/>
+          <w:sz w:val="24"/>
+          <w:szCs w:val="24"/>
+        </w:rPr>
+        <w:t xml:space="preserve"> </w:t>
       </w:r>
       <w:proofErr w:type="spellStart"/>
       <w:r>
@@ -8613,6 +8716,7 @@
           <w:sz w:val="24"/>
           <w:szCs w:val="24"/>
         </w:rPr>
+        <w:lastRenderedPageBreak/>
         <w:t>Algoritma</w:t>
       </w:r>
       <w:proofErr w:type="spellEnd"/>
@@ -8855,7 +8959,6 @@
           <w:sz w:val="24"/>
           <w:szCs w:val="24"/>
         </w:rPr>
-        <w:lastRenderedPageBreak/>
         <w:t>menangani</w:t>
       </w:r>
       <w:proofErr w:type="spellEnd"/>
@@ -9469,7 +9572,7 @@
           <w:sz w:val="24"/>
           <w:szCs w:val="24"/>
         </w:rPr>
-        <w:t xml:space="preserve"> </w:t>
+        <w:t xml:space="preserve"> yang </w:t>
       </w:r>
       <w:proofErr w:type="spellStart"/>
       <w:r>
@@ -9479,7 +9582,47 @@
           <w:sz w:val="24"/>
           <w:szCs w:val="24"/>
         </w:rPr>
-        <w:t>diatas</w:t>
+        <w:t>telah</w:t>
+      </w:r>
+      <w:proofErr w:type="spellEnd"/>
+      <w:r>
+        <w:rPr>
+          <w:rFonts w:ascii="Times New Roman" w:eastAsia="Times New Roman" w:hAnsi="Times New Roman"/>
+          <w:iCs/>
+          <w:sz w:val="24"/>
+          <w:szCs w:val="24"/>
+        </w:rPr>
+        <w:t xml:space="preserve"> </w:t>
+      </w:r>
+      <w:proofErr w:type="spellStart"/>
+      <w:r>
+        <w:rPr>
+          <w:rFonts w:ascii="Times New Roman" w:eastAsia="Times New Roman" w:hAnsi="Times New Roman"/>
+          <w:iCs/>
+          <w:sz w:val="24"/>
+          <w:szCs w:val="24"/>
+        </w:rPr>
+        <w:t>disebutkan</w:t>
+      </w:r>
+      <w:proofErr w:type="spellEnd"/>
+      <w:r>
+        <w:rPr>
+          <w:rFonts w:ascii="Times New Roman" w:eastAsia="Times New Roman" w:hAnsi="Times New Roman"/>
+          <w:iCs/>
+          <w:sz w:val="24"/>
+          <w:szCs w:val="24"/>
+        </w:rPr>
+        <w:t xml:space="preserve"> </w:t>
+      </w:r>
+      <w:proofErr w:type="spellStart"/>
+      <w:r>
+        <w:rPr>
+          <w:rFonts w:ascii="Times New Roman" w:eastAsia="Times New Roman" w:hAnsi="Times New Roman"/>
+          <w:iCs/>
+          <w:sz w:val="24"/>
+          <w:szCs w:val="24"/>
+        </w:rPr>
+        <w:t>sebelumnya</w:t>
       </w:r>
       <w:proofErr w:type="spellEnd"/>
       <w:r>
@@ -16613,6 +16756,7 @@
     <w:rsidRoot w:val="00D42996"/>
     <w:rsid w:val="00296B62"/>
     <w:rsid w:val="002A7A33"/>
+    <w:rsid w:val="00473D1C"/>
     <w:rsid w:val="006F50B7"/>
     <w:rsid w:val="00D42996"/>
   </w:rsids>

</xml_diff>